<commit_message>
PAPER BAB 1 DONE
</commit_message>
<xml_diff>
--- a/Resource/Skripsi/BAB I.docx
+++ b/Resource/Skripsi/BAB I.docx
@@ -119,7 +119,22 @@
           <w:szCs w:val="32"/>
           <w:lang w:val="id-ID"/>
         </w:rPr>
-        <w:t xml:space="preserve">yang mudah dipahami dan dimengerti dengan cepat, sehingga waktu yang digunakan user untuk memahami </w:t>
+        <w:t xml:space="preserve">yang mudah dipahami dan dimengerti dengan cepat, sehingga waktu yang digunakan </w:t>
+      </w:r>
+      <w:r>
+        <w:rPr>
+          <w:i/>
+          <w:szCs w:val="32"/>
+          <w:lang w:val="id-ID"/>
+        </w:rPr>
+        <w:t>user</w:t>
+      </w:r>
+      <w:r>
+        <w:rPr>
+          <w:szCs w:val="32"/>
+          <w:lang w:val="id-ID"/>
+        </w:rPr>
+        <w:t xml:space="preserve"> untuk memahami </w:t>
       </w:r>
       <w:r>
         <w:rPr>
@@ -192,7 +207,22 @@
           <w:szCs w:val="32"/>
           <w:lang w:val="id-ID"/>
         </w:rPr>
-        <w:t xml:space="preserve"> data non-linguistik atau data </w:t>
+        <w:t xml:space="preserve"> data </w:t>
+      </w:r>
+      <w:r>
+        <w:rPr>
+          <w:i/>
+          <w:szCs w:val="32"/>
+          <w:lang w:val="id-ID"/>
+        </w:rPr>
+        <w:t xml:space="preserve">non-linguistik </w:t>
+      </w:r>
+      <w:r>
+        <w:rPr>
+          <w:szCs w:val="32"/>
+          <w:lang w:val="id-ID"/>
+        </w:rPr>
+        <w:t xml:space="preserve">atau data </w:t>
       </w:r>
       <w:r>
         <w:rPr>
@@ -338,7 +368,16 @@
           <w:szCs w:val="32"/>
           <w:lang w:val="en-ID"/>
         </w:rPr>
-        <w:t>beruapa</w:t>
+        <w:t>beru</w:t>
+      </w:r>
+      <w:bookmarkStart w:id="0" w:name="_GoBack"/>
+      <w:bookmarkEnd w:id="0"/>
+      <w:r>
+        <w:rPr>
+          <w:szCs w:val="32"/>
+          <w:lang w:val="en-ID"/>
+        </w:rPr>
+        <w:t>pa</w:t>
       </w:r>
       <w:proofErr w:type="spellEnd"/>
       <w:r>
@@ -384,14 +423,7 @@
           <w:szCs w:val="32"/>
           <w:lang w:val="id-ID"/>
         </w:rPr>
-        <w:t xml:space="preserve">. </w:t>
-      </w:r>
-      <w:r>
-        <w:rPr>
-          <w:szCs w:val="32"/>
-          <w:lang w:val="id-ID"/>
-        </w:rPr>
-        <w:t>Dengan kemampuannya yang dapat menerjemahkan data numerik kedalam data berbentuk tekstual secara otomatis, membuat sistem D2T ini menjadi salah satu bagian dari sistem</w:t>
+        <w:t>. Dengan kemampuannya yang dapat menerjemahkan data numerik kedalam data berbentuk tekstual secara otomatis, membuat sistem D2T ini menjadi salah satu bagian dari sistem</w:t>
       </w:r>
       <w:r>
         <w:rPr>
@@ -516,12 +548,28 @@
         </w:rPr>
         <w:t xml:space="preserve">ini sangat erat dengan proses linguistik </w:t>
       </w:r>
-      <w:r>
-        <w:rPr>
-          <w:szCs w:val="32"/>
-          <w:lang w:val="id-ID"/>
-        </w:rPr>
-        <w:t>begitu juga proses</w:t>
+      <w:proofErr w:type="spellStart"/>
+      <w:r>
+        <w:rPr>
+          <w:szCs w:val="32"/>
+          <w:lang w:val="en-ID"/>
+        </w:rPr>
+        <w:t>dan</w:t>
+      </w:r>
+      <w:proofErr w:type="spellEnd"/>
+      <w:r>
+        <w:rPr>
+          <w:szCs w:val="32"/>
+          <w:lang w:val="en-ID"/>
+        </w:rPr>
+        <w:t xml:space="preserve"> </w:t>
+      </w:r>
+      <w:r>
+        <w:rPr>
+          <w:szCs w:val="32"/>
+          <w:lang w:val="id-ID"/>
+        </w:rPr>
+        <w:t>juga proses</w:t>
       </w:r>
       <w:r>
         <w:rPr>
@@ -1270,7 +1318,21 @@
           <w:szCs w:val="32"/>
           <w:lang w:val="id-ID"/>
         </w:rPr>
-        <w:t xml:space="preserve"> yang diperkenalkan oleh (Potret, dkk., 2009), aplikasi ini mampu membuat sebuah ringkasan peristiwa yang terjadi selama 45 menit dari sinyal psikologis kontinyu dan diskrit, seperti pengaturan peratalatan dan pemberian obat dalam bentuk kalimat. Selain itu, (Hunter, dkk., 2012) memperkenalkan sist</w:t>
+        <w:t xml:space="preserve"> yang diperkenalkan oleh (Potret, dkk., 2009), aplikasi ini mampu membuat sebuah ringkasan peristiwa yang terjadi selama 45 menit dari sinyal psikologis kontinyu dan diskrit, seperti pengaturan peratalatan dan pemberian obat d</w:t>
+      </w:r>
+      <w:r>
+        <w:rPr>
+          <w:szCs w:val="32"/>
+          <w:lang w:val="id-ID"/>
+        </w:rPr>
+        <w:t>alam bentuk kalimat. Selain itu</w:t>
+      </w:r>
+      <w:r>
+        <w:rPr>
+          <w:szCs w:val="32"/>
+          <w:lang w:val="id-ID"/>
+        </w:rPr>
+        <w:t xml:space="preserve"> (Hunter, dkk., 2012) memperkenalkan sist</w:t>
       </w:r>
       <w:r>
         <w:rPr>
@@ -2192,7 +2254,493 @@
           <w:szCs w:val="32"/>
           <w:lang w:val="en-ID"/>
         </w:rPr>
-        <w:t>Seringkali</w:t>
+        <w:t>D</w:t>
+      </w:r>
+      <w:r>
+        <w:rPr>
+          <w:szCs w:val="32"/>
+          <w:lang w:val="en-ID"/>
+        </w:rPr>
+        <w:t>alam</w:t>
+      </w:r>
+      <w:proofErr w:type="spellEnd"/>
+      <w:r>
+        <w:rPr>
+          <w:szCs w:val="32"/>
+          <w:lang w:val="en-ID"/>
+        </w:rPr>
+        <w:t xml:space="preserve"> </w:t>
+      </w:r>
+      <w:proofErr w:type="spellStart"/>
+      <w:r>
+        <w:rPr>
+          <w:szCs w:val="32"/>
+          <w:lang w:val="en-ID"/>
+        </w:rPr>
+        <w:t>penelitian</w:t>
+      </w:r>
+      <w:proofErr w:type="spellEnd"/>
+      <w:r>
+        <w:rPr>
+          <w:szCs w:val="32"/>
+          <w:lang w:val="en-ID"/>
+        </w:rPr>
+        <w:t xml:space="preserve"> </w:t>
+      </w:r>
+      <w:proofErr w:type="spellStart"/>
+      <w:r>
+        <w:rPr>
+          <w:szCs w:val="32"/>
+          <w:lang w:val="en-ID"/>
+        </w:rPr>
+        <w:t>ini</w:t>
+      </w:r>
+      <w:proofErr w:type="spellEnd"/>
+      <w:r>
+        <w:rPr>
+          <w:szCs w:val="32"/>
+          <w:lang w:val="en-ID"/>
+        </w:rPr>
+        <w:t xml:space="preserve"> </w:t>
+      </w:r>
+      <w:proofErr w:type="spellStart"/>
+      <w:r>
+        <w:rPr>
+          <w:szCs w:val="32"/>
+          <w:lang w:val="en-ID"/>
+        </w:rPr>
+        <w:t>penulis</w:t>
+      </w:r>
+      <w:proofErr w:type="spellEnd"/>
+      <w:r>
+        <w:rPr>
+          <w:szCs w:val="32"/>
+          <w:lang w:val="en-ID"/>
+        </w:rPr>
+        <w:t xml:space="preserve"> </w:t>
+      </w:r>
+      <w:proofErr w:type="spellStart"/>
+      <w:r>
+        <w:rPr>
+          <w:szCs w:val="32"/>
+          <w:lang w:val="en-ID"/>
+        </w:rPr>
+        <w:t>akan</w:t>
+      </w:r>
+      <w:proofErr w:type="spellEnd"/>
+      <w:r>
+        <w:rPr>
+          <w:szCs w:val="32"/>
+          <w:lang w:val="en-ID"/>
+        </w:rPr>
+        <w:t xml:space="preserve"> </w:t>
+      </w:r>
+      <w:proofErr w:type="spellStart"/>
+      <w:r>
+        <w:rPr>
+          <w:szCs w:val="32"/>
+          <w:lang w:val="en-ID"/>
+        </w:rPr>
+        <w:t>mengembangkan</w:t>
+      </w:r>
+      <w:proofErr w:type="spellEnd"/>
+      <w:r>
+        <w:rPr>
+          <w:szCs w:val="32"/>
+          <w:lang w:val="en-ID"/>
+        </w:rPr>
+        <w:t xml:space="preserve"> </w:t>
+      </w:r>
+      <w:proofErr w:type="spellStart"/>
+      <w:r>
+        <w:rPr>
+          <w:szCs w:val="32"/>
+          <w:lang w:val="en-ID"/>
+        </w:rPr>
+        <w:t>sebuah</w:t>
+      </w:r>
+      <w:proofErr w:type="spellEnd"/>
+      <w:r>
+        <w:rPr>
+          <w:szCs w:val="32"/>
+          <w:lang w:val="en-ID"/>
+        </w:rPr>
+        <w:t xml:space="preserve"> </w:t>
+      </w:r>
+      <w:proofErr w:type="spellStart"/>
+      <w:r>
+        <w:rPr>
+          <w:szCs w:val="32"/>
+          <w:lang w:val="en-ID"/>
+        </w:rPr>
+        <w:t>sistem</w:t>
+      </w:r>
+      <w:proofErr w:type="spellEnd"/>
+      <w:r>
+        <w:rPr>
+          <w:szCs w:val="32"/>
+          <w:lang w:val="en-ID"/>
+        </w:rPr>
+        <w:t xml:space="preserve"> D2T yang </w:t>
+      </w:r>
+      <w:proofErr w:type="spellStart"/>
+      <w:r>
+        <w:rPr>
+          <w:szCs w:val="32"/>
+          <w:lang w:val="en-ID"/>
+        </w:rPr>
+        <w:t>dapat</w:t>
+      </w:r>
+      <w:proofErr w:type="spellEnd"/>
+      <w:r>
+        <w:rPr>
+          <w:szCs w:val="32"/>
+          <w:lang w:val="en-ID"/>
+        </w:rPr>
+        <w:t xml:space="preserve"> </w:t>
+      </w:r>
+      <w:proofErr w:type="spellStart"/>
+      <w:r>
+        <w:rPr>
+          <w:szCs w:val="32"/>
+          <w:lang w:val="en-ID"/>
+        </w:rPr>
+        <w:t>menerima</w:t>
+      </w:r>
+      <w:proofErr w:type="spellEnd"/>
+      <w:r>
+        <w:rPr>
+          <w:szCs w:val="32"/>
+          <w:lang w:val="en-ID"/>
+        </w:rPr>
+        <w:t xml:space="preserve"> input </w:t>
+      </w:r>
+      <w:proofErr w:type="spellStart"/>
+      <w:r>
+        <w:rPr>
+          <w:szCs w:val="32"/>
+          <w:lang w:val="en-ID"/>
+        </w:rPr>
+        <w:t>berupa</w:t>
+      </w:r>
+      <w:proofErr w:type="spellEnd"/>
+      <w:r>
+        <w:rPr>
+          <w:szCs w:val="32"/>
+          <w:lang w:val="en-ID"/>
+        </w:rPr>
+        <w:t xml:space="preserve"> data </w:t>
+      </w:r>
+      <w:r>
+        <w:rPr>
+          <w:i/>
+          <w:szCs w:val="32"/>
+          <w:lang w:val="en-ID"/>
+        </w:rPr>
+        <w:t>general</w:t>
+      </w:r>
+      <w:r>
+        <w:rPr>
+          <w:szCs w:val="32"/>
+          <w:lang w:val="en-ID"/>
+        </w:rPr>
+        <w:t xml:space="preserve"> </w:t>
+      </w:r>
+      <w:proofErr w:type="spellStart"/>
+      <w:r>
+        <w:rPr>
+          <w:szCs w:val="32"/>
+          <w:lang w:val="en-ID"/>
+        </w:rPr>
+        <w:t>atau</w:t>
+      </w:r>
+      <w:proofErr w:type="spellEnd"/>
+      <w:r>
+        <w:rPr>
+          <w:szCs w:val="32"/>
+          <w:lang w:val="en-ID"/>
+        </w:rPr>
+        <w:t xml:space="preserve"> data yang </w:t>
+      </w:r>
+      <w:proofErr w:type="spellStart"/>
+      <w:r>
+        <w:rPr>
+          <w:szCs w:val="32"/>
+          <w:lang w:val="en-ID"/>
+        </w:rPr>
+        <w:t>tidak</w:t>
+      </w:r>
+      <w:proofErr w:type="spellEnd"/>
+      <w:r>
+        <w:rPr>
+          <w:szCs w:val="32"/>
+          <w:lang w:val="en-ID"/>
+        </w:rPr>
+        <w:t xml:space="preserve"> </w:t>
+      </w:r>
+      <w:proofErr w:type="spellStart"/>
+      <w:r>
+        <w:rPr>
+          <w:szCs w:val="32"/>
+          <w:lang w:val="en-ID"/>
+        </w:rPr>
+        <w:t>terikat</w:t>
+      </w:r>
+      <w:proofErr w:type="spellEnd"/>
+      <w:r>
+        <w:rPr>
+          <w:szCs w:val="32"/>
+          <w:lang w:val="en-ID"/>
+        </w:rPr>
+        <w:t xml:space="preserve"> </w:t>
+      </w:r>
+      <w:proofErr w:type="spellStart"/>
+      <w:r>
+        <w:rPr>
+          <w:szCs w:val="32"/>
+          <w:lang w:val="en-ID"/>
+        </w:rPr>
+        <w:t>pada</w:t>
+      </w:r>
+      <w:proofErr w:type="spellEnd"/>
+      <w:r>
+        <w:rPr>
+          <w:szCs w:val="32"/>
+          <w:lang w:val="en-ID"/>
+        </w:rPr>
+        <w:t xml:space="preserve"> </w:t>
+      </w:r>
+      <w:proofErr w:type="spellStart"/>
+      <w:r>
+        <w:rPr>
+          <w:szCs w:val="32"/>
+          <w:lang w:val="en-ID"/>
+        </w:rPr>
+        <w:t>suatu</w:t>
+      </w:r>
+      <w:proofErr w:type="spellEnd"/>
+      <w:r>
+        <w:rPr>
+          <w:szCs w:val="32"/>
+          <w:lang w:val="en-ID"/>
+        </w:rPr>
+        <w:t xml:space="preserve"> </w:t>
+      </w:r>
+      <w:proofErr w:type="spellStart"/>
+      <w:r>
+        <w:rPr>
+          <w:szCs w:val="32"/>
+          <w:lang w:val="en-ID"/>
+        </w:rPr>
+        <w:t>bidang</w:t>
+      </w:r>
+      <w:proofErr w:type="spellEnd"/>
+      <w:r>
+        <w:rPr>
+          <w:szCs w:val="32"/>
+          <w:lang w:val="en-ID"/>
+        </w:rPr>
+        <w:t xml:space="preserve"> </w:t>
+      </w:r>
+      <w:proofErr w:type="spellStart"/>
+      <w:r>
+        <w:rPr>
+          <w:szCs w:val="32"/>
+          <w:lang w:val="en-ID"/>
+        </w:rPr>
+        <w:t>dan</w:t>
+      </w:r>
+      <w:proofErr w:type="spellEnd"/>
+      <w:r>
+        <w:rPr>
+          <w:szCs w:val="32"/>
+          <w:lang w:val="en-ID"/>
+        </w:rPr>
+        <w:t xml:space="preserve"> </w:t>
+      </w:r>
+      <w:proofErr w:type="spellStart"/>
+      <w:r>
+        <w:rPr>
+          <w:szCs w:val="32"/>
+          <w:lang w:val="en-ID"/>
+        </w:rPr>
+        <w:t>menerjemahkannya</w:t>
+      </w:r>
+      <w:proofErr w:type="spellEnd"/>
+      <w:r>
+        <w:rPr>
+          <w:szCs w:val="32"/>
+          <w:lang w:val="en-ID"/>
+        </w:rPr>
+        <w:t xml:space="preserve"> </w:t>
+      </w:r>
+      <w:proofErr w:type="spellStart"/>
+      <w:r>
+        <w:rPr>
+          <w:szCs w:val="32"/>
+          <w:lang w:val="en-ID"/>
+        </w:rPr>
+        <w:t>kedalam</w:t>
+      </w:r>
+      <w:proofErr w:type="spellEnd"/>
+      <w:r>
+        <w:rPr>
+          <w:szCs w:val="32"/>
+          <w:lang w:val="en-ID"/>
+        </w:rPr>
+        <w:t xml:space="preserve"> </w:t>
+      </w:r>
+      <w:proofErr w:type="spellStart"/>
+      <w:r>
+        <w:rPr>
+          <w:szCs w:val="32"/>
+          <w:lang w:val="en-ID"/>
+        </w:rPr>
+        <w:t>bentuk</w:t>
+      </w:r>
+      <w:proofErr w:type="spellEnd"/>
+      <w:r>
+        <w:rPr>
+          <w:szCs w:val="32"/>
+          <w:lang w:val="en-ID"/>
+        </w:rPr>
+        <w:t xml:space="preserve"> </w:t>
+      </w:r>
+      <w:proofErr w:type="spellStart"/>
+      <w:r>
+        <w:rPr>
+          <w:szCs w:val="32"/>
+          <w:lang w:val="en-ID"/>
+        </w:rPr>
+        <w:t>tekstual</w:t>
+      </w:r>
+      <w:proofErr w:type="spellEnd"/>
+      <w:r>
+        <w:rPr>
+          <w:szCs w:val="32"/>
+          <w:lang w:val="en-ID"/>
+        </w:rPr>
+        <w:t xml:space="preserve"> </w:t>
+      </w:r>
+      <w:proofErr w:type="spellStart"/>
+      <w:r>
+        <w:rPr>
+          <w:szCs w:val="32"/>
+          <w:lang w:val="en-ID"/>
+        </w:rPr>
+        <w:t>sesuai</w:t>
+      </w:r>
+      <w:proofErr w:type="spellEnd"/>
+      <w:r>
+        <w:rPr>
+          <w:szCs w:val="32"/>
+          <w:lang w:val="en-ID"/>
+        </w:rPr>
+        <w:t xml:space="preserve"> </w:t>
+      </w:r>
+      <w:proofErr w:type="spellStart"/>
+      <w:r>
+        <w:rPr>
+          <w:szCs w:val="32"/>
+          <w:lang w:val="en-ID"/>
+        </w:rPr>
+        <w:t>dengan</w:t>
+      </w:r>
+      <w:proofErr w:type="spellEnd"/>
+      <w:r>
+        <w:rPr>
+          <w:szCs w:val="32"/>
+          <w:lang w:val="en-ID"/>
+        </w:rPr>
+        <w:t xml:space="preserve"> </w:t>
+      </w:r>
+      <w:proofErr w:type="spellStart"/>
+      <w:r>
+        <w:rPr>
+          <w:szCs w:val="32"/>
+          <w:lang w:val="en-ID"/>
+        </w:rPr>
+        <w:t>informasi</w:t>
+      </w:r>
+      <w:proofErr w:type="spellEnd"/>
+      <w:r>
+        <w:rPr>
+          <w:szCs w:val="32"/>
+          <w:lang w:val="en-ID"/>
+        </w:rPr>
+        <w:t xml:space="preserve"> yang </w:t>
+      </w:r>
+      <w:proofErr w:type="spellStart"/>
+      <w:r>
+        <w:rPr>
+          <w:szCs w:val="32"/>
+          <w:lang w:val="en-ID"/>
+        </w:rPr>
+        <w:t>terkandung</w:t>
+      </w:r>
+      <w:proofErr w:type="spellEnd"/>
+      <w:r>
+        <w:rPr>
+          <w:szCs w:val="32"/>
+          <w:lang w:val="en-ID"/>
+        </w:rPr>
+        <w:t xml:space="preserve"> </w:t>
+      </w:r>
+      <w:proofErr w:type="spellStart"/>
+      <w:r>
+        <w:rPr>
+          <w:szCs w:val="32"/>
+          <w:lang w:val="en-ID"/>
+        </w:rPr>
+        <w:t>dalam</w:t>
+      </w:r>
+      <w:proofErr w:type="spellEnd"/>
+      <w:r>
+        <w:rPr>
+          <w:szCs w:val="32"/>
+          <w:lang w:val="en-ID"/>
+        </w:rPr>
+        <w:t xml:space="preserve"> data </w:t>
+      </w:r>
+      <w:proofErr w:type="spellStart"/>
+      <w:r>
+        <w:rPr>
+          <w:szCs w:val="32"/>
+          <w:lang w:val="en-ID"/>
+        </w:rPr>
+        <w:t>tersebut</w:t>
+      </w:r>
+      <w:proofErr w:type="spellEnd"/>
+      <w:r>
+        <w:rPr>
+          <w:szCs w:val="32"/>
+          <w:lang w:val="en-ID"/>
+        </w:rPr>
+        <w:t xml:space="preserve">. </w:t>
+      </w:r>
+      <w:proofErr w:type="spellStart"/>
+      <w:r>
+        <w:rPr>
+          <w:szCs w:val="32"/>
+          <w:lang w:val="en-ID"/>
+        </w:rPr>
+        <w:t>Karena</w:t>
+      </w:r>
+      <w:proofErr w:type="spellEnd"/>
+      <w:r>
+        <w:rPr>
+          <w:szCs w:val="32"/>
+          <w:lang w:val="en-ID"/>
+        </w:rPr>
+        <w:t xml:space="preserve"> </w:t>
+      </w:r>
+      <w:proofErr w:type="spellStart"/>
+      <w:r>
+        <w:rPr>
+          <w:szCs w:val="32"/>
+          <w:lang w:val="en-ID"/>
+        </w:rPr>
+        <w:t>seringkali</w:t>
       </w:r>
       <w:proofErr w:type="spellEnd"/>
       <w:r>
@@ -2458,13 +3006,148 @@
         </w:rPr>
         <w:t xml:space="preserve">. </w:t>
       </w:r>
-      <w:proofErr w:type="spellStart"/>
-      <w:r>
-        <w:rPr>
-          <w:szCs w:val="32"/>
-          <w:lang w:val="en-ID"/>
-        </w:rPr>
-        <w:t>Maka</w:t>
+      <w:r>
+        <w:rPr>
+          <w:szCs w:val="32"/>
+          <w:lang w:val="en-ID"/>
+        </w:rPr>
+        <w:t xml:space="preserve">Hal </w:t>
+      </w:r>
+      <w:proofErr w:type="spellStart"/>
+      <w:r>
+        <w:rPr>
+          <w:szCs w:val="32"/>
+          <w:lang w:val="en-ID"/>
+        </w:rPr>
+        <w:t>inilah</w:t>
+      </w:r>
+      <w:proofErr w:type="spellEnd"/>
+      <w:r>
+        <w:rPr>
+          <w:szCs w:val="32"/>
+          <w:lang w:val="en-ID"/>
+        </w:rPr>
+        <w:t xml:space="preserve"> yang </w:t>
+      </w:r>
+      <w:proofErr w:type="spellStart"/>
+      <w:r>
+        <w:rPr>
+          <w:szCs w:val="32"/>
+          <w:lang w:val="en-ID"/>
+        </w:rPr>
+        <w:t>menjadi</w:t>
+      </w:r>
+      <w:proofErr w:type="spellEnd"/>
+      <w:r>
+        <w:rPr>
+          <w:szCs w:val="32"/>
+          <w:lang w:val="en-ID"/>
+        </w:rPr>
+        <w:t xml:space="preserve"> </w:t>
+      </w:r>
+      <w:proofErr w:type="spellStart"/>
+      <w:r>
+        <w:rPr>
+          <w:szCs w:val="32"/>
+          <w:lang w:val="en-ID"/>
+        </w:rPr>
+        <w:t>latar</w:t>
+      </w:r>
+      <w:proofErr w:type="spellEnd"/>
+      <w:r>
+        <w:rPr>
+          <w:szCs w:val="32"/>
+          <w:lang w:val="en-ID"/>
+        </w:rPr>
+        <w:t xml:space="preserve"> </w:t>
+      </w:r>
+      <w:proofErr w:type="spellStart"/>
+      <w:r>
+        <w:rPr>
+          <w:szCs w:val="32"/>
+          <w:lang w:val="en-ID"/>
+        </w:rPr>
+        <w:t>belakang</w:t>
+      </w:r>
+      <w:proofErr w:type="spellEnd"/>
+      <w:r>
+        <w:rPr>
+          <w:szCs w:val="32"/>
+          <w:lang w:val="en-ID"/>
+        </w:rPr>
+        <w:t xml:space="preserve"> </w:t>
+      </w:r>
+      <w:proofErr w:type="spellStart"/>
+      <w:r>
+        <w:rPr>
+          <w:szCs w:val="32"/>
+          <w:lang w:val="en-ID"/>
+        </w:rPr>
+        <w:t>pengembangan</w:t>
+      </w:r>
+      <w:proofErr w:type="spellEnd"/>
+      <w:r>
+        <w:rPr>
+          <w:szCs w:val="32"/>
+          <w:lang w:val="en-ID"/>
+        </w:rPr>
+        <w:t xml:space="preserve"> </w:t>
+      </w:r>
+      <w:proofErr w:type="spellStart"/>
+      <w:r>
+        <w:rPr>
+          <w:szCs w:val="32"/>
+          <w:lang w:val="en-ID"/>
+        </w:rPr>
+        <w:t>sistem</w:t>
+      </w:r>
+      <w:proofErr w:type="spellEnd"/>
+      <w:r>
+        <w:rPr>
+          <w:szCs w:val="32"/>
+          <w:lang w:val="en-ID"/>
+        </w:rPr>
+        <w:t xml:space="preserve"> D2T </w:t>
+      </w:r>
+      <w:proofErr w:type="spellStart"/>
+      <w:r>
+        <w:rPr>
+          <w:szCs w:val="32"/>
+          <w:lang w:val="en-ID"/>
+        </w:rPr>
+        <w:t>pada</w:t>
+      </w:r>
+      <w:proofErr w:type="spellEnd"/>
+      <w:r>
+        <w:rPr>
+          <w:szCs w:val="32"/>
+          <w:lang w:val="en-ID"/>
+        </w:rPr>
+        <w:t xml:space="preserve"> </w:t>
+      </w:r>
+      <w:proofErr w:type="spellStart"/>
+      <w:r>
+        <w:rPr>
+          <w:szCs w:val="32"/>
+          <w:lang w:val="en-ID"/>
+        </w:rPr>
+        <w:t>penelitian</w:t>
+      </w:r>
+      <w:proofErr w:type="spellEnd"/>
+      <w:r>
+        <w:rPr>
+          <w:szCs w:val="32"/>
+          <w:lang w:val="en-ID"/>
+        </w:rPr>
+        <w:t xml:space="preserve"> </w:t>
+      </w:r>
+      <w:proofErr w:type="spellStart"/>
+      <w:r>
+        <w:rPr>
+          <w:szCs w:val="32"/>
+          <w:lang w:val="en-ID"/>
+        </w:rPr>
+        <w:t>ini</w:t>
       </w:r>
       <w:proofErr w:type="spellEnd"/>
       <w:r>
@@ -2480,6 +3163,150 @@
           <w:szCs w:val="32"/>
           <w:lang w:val="en-ID"/>
         </w:rPr>
+        <w:t>sehingga</w:t>
+      </w:r>
+      <w:proofErr w:type="spellEnd"/>
+      <w:r>
+        <w:rPr>
+          <w:szCs w:val="32"/>
+          <w:lang w:val="en-ID"/>
+        </w:rPr>
+        <w:t xml:space="preserve"> </w:t>
+      </w:r>
+      <w:proofErr w:type="spellStart"/>
+      <w:r>
+        <w:rPr>
+          <w:szCs w:val="32"/>
+          <w:lang w:val="en-ID"/>
+        </w:rPr>
+        <w:t>sistem</w:t>
+      </w:r>
+      <w:proofErr w:type="spellEnd"/>
+      <w:r>
+        <w:rPr>
+          <w:szCs w:val="32"/>
+          <w:lang w:val="en-ID"/>
+        </w:rPr>
+        <w:t xml:space="preserve"> D2T</w:t>
+      </w:r>
+      <w:r>
+        <w:rPr>
+          <w:szCs w:val="32"/>
+          <w:lang w:val="en-ID"/>
+        </w:rPr>
+        <w:t xml:space="preserve"> yang </w:t>
+      </w:r>
+      <w:proofErr w:type="spellStart"/>
+      <w:r>
+        <w:rPr>
+          <w:szCs w:val="32"/>
+          <w:lang w:val="en-ID"/>
+        </w:rPr>
+        <w:t>dibangun</w:t>
+      </w:r>
+      <w:proofErr w:type="spellEnd"/>
+      <w:r>
+        <w:rPr>
+          <w:szCs w:val="32"/>
+          <w:lang w:val="en-ID"/>
+        </w:rPr>
+        <w:t xml:space="preserve"> </w:t>
+      </w:r>
+      <w:proofErr w:type="spellStart"/>
+      <w:r>
+        <w:rPr>
+          <w:szCs w:val="32"/>
+          <w:lang w:val="en-ID"/>
+        </w:rPr>
+        <w:t>diharapkan</w:t>
+      </w:r>
+      <w:proofErr w:type="spellEnd"/>
+      <w:r>
+        <w:rPr>
+          <w:szCs w:val="32"/>
+          <w:lang w:val="en-ID"/>
+        </w:rPr>
+        <w:t xml:space="preserve"> </w:t>
+      </w:r>
+      <w:proofErr w:type="spellStart"/>
+      <w:r>
+        <w:rPr>
+          <w:szCs w:val="32"/>
+          <w:lang w:val="en-ID"/>
+        </w:rPr>
+        <w:t>mampu</w:t>
+      </w:r>
+      <w:proofErr w:type="spellEnd"/>
+      <w:r>
+        <w:rPr>
+          <w:szCs w:val="32"/>
+          <w:lang w:val="en-ID"/>
+        </w:rPr>
+        <w:t xml:space="preserve"> </w:t>
+      </w:r>
+      <w:proofErr w:type="spellStart"/>
+      <w:r>
+        <w:rPr>
+          <w:szCs w:val="32"/>
+          <w:lang w:val="en-ID"/>
+        </w:rPr>
+        <w:t>menerima</w:t>
+      </w:r>
+      <w:proofErr w:type="spellEnd"/>
+      <w:r>
+        <w:rPr>
+          <w:szCs w:val="32"/>
+          <w:lang w:val="en-ID"/>
+        </w:rPr>
+        <w:t xml:space="preserve"> </w:t>
+      </w:r>
+      <w:proofErr w:type="spellStart"/>
+      <w:r>
+        <w:rPr>
+          <w:szCs w:val="32"/>
+          <w:lang w:val="en-ID"/>
+        </w:rPr>
+        <w:t>masukan</w:t>
+      </w:r>
+      <w:proofErr w:type="spellEnd"/>
+      <w:r>
+        <w:rPr>
+          <w:szCs w:val="32"/>
+          <w:lang w:val="en-ID"/>
+        </w:rPr>
+        <w:t xml:space="preserve"> data </w:t>
+      </w:r>
+      <w:r>
+        <w:rPr>
+          <w:i/>
+          <w:szCs w:val="32"/>
+          <w:lang w:val="en-ID"/>
+        </w:rPr>
+        <w:t>non-</w:t>
+      </w:r>
+      <w:proofErr w:type="spellStart"/>
+      <w:r>
+        <w:rPr>
+          <w:i/>
+          <w:szCs w:val="32"/>
+          <w:lang w:val="en-ID"/>
+        </w:rPr>
+        <w:t>linguistik</w:t>
+      </w:r>
+      <w:proofErr w:type="spellEnd"/>
+      <w:r>
+        <w:rPr>
+          <w:szCs w:val="32"/>
+          <w:lang w:val="en-ID"/>
+        </w:rPr>
+        <w:t xml:space="preserve"> </w:t>
+      </w:r>
+      <w:proofErr w:type="spellStart"/>
+      <w:r>
+        <w:rPr>
+          <w:szCs w:val="32"/>
+          <w:lang w:val="en-ID"/>
+        </w:rPr>
         <w:t>dalam</w:t>
       </w:r>
       <w:proofErr w:type="spellEnd"/>
@@ -2496,633 +3323,15 @@
           <w:szCs w:val="32"/>
           <w:lang w:val="en-ID"/>
         </w:rPr>
-        <w:t>penelitian</w:t>
-      </w:r>
-      <w:proofErr w:type="spellEnd"/>
-      <w:r>
-        <w:rPr>
-          <w:szCs w:val="32"/>
-          <w:lang w:val="en-ID"/>
-        </w:rPr>
-        <w:t xml:space="preserve"> </w:t>
-      </w:r>
-      <w:proofErr w:type="spellStart"/>
-      <w:r>
-        <w:rPr>
-          <w:szCs w:val="32"/>
-          <w:lang w:val="en-ID"/>
-        </w:rPr>
-        <w:t>ini</w:t>
-      </w:r>
-      <w:proofErr w:type="spellEnd"/>
-      <w:r>
-        <w:rPr>
-          <w:szCs w:val="32"/>
-          <w:lang w:val="en-ID"/>
-        </w:rPr>
-        <w:t xml:space="preserve"> </w:t>
-      </w:r>
-      <w:proofErr w:type="spellStart"/>
-      <w:r>
-        <w:rPr>
-          <w:szCs w:val="32"/>
-          <w:lang w:val="en-ID"/>
-        </w:rPr>
-        <w:t>penulis</w:t>
-      </w:r>
-      <w:proofErr w:type="spellEnd"/>
-      <w:r>
-        <w:rPr>
-          <w:szCs w:val="32"/>
-          <w:lang w:val="en-ID"/>
-        </w:rPr>
-        <w:t xml:space="preserve"> </w:t>
-      </w:r>
-      <w:proofErr w:type="spellStart"/>
-      <w:proofErr w:type="gramStart"/>
-      <w:r>
-        <w:rPr>
-          <w:szCs w:val="32"/>
-          <w:lang w:val="en-ID"/>
-        </w:rPr>
-        <w:t>akan</w:t>
-      </w:r>
-      <w:proofErr w:type="spellEnd"/>
-      <w:proofErr w:type="gramEnd"/>
-      <w:r>
-        <w:rPr>
-          <w:szCs w:val="32"/>
-          <w:lang w:val="en-ID"/>
-        </w:rPr>
-        <w:t xml:space="preserve"> </w:t>
-      </w:r>
-      <w:proofErr w:type="spellStart"/>
-      <w:r>
-        <w:rPr>
-          <w:szCs w:val="32"/>
-          <w:lang w:val="en-ID"/>
-        </w:rPr>
-        <w:t>mengembangkan</w:t>
-      </w:r>
-      <w:proofErr w:type="spellEnd"/>
-      <w:r>
-        <w:rPr>
-          <w:szCs w:val="32"/>
-          <w:lang w:val="en-ID"/>
-        </w:rPr>
-        <w:t xml:space="preserve"> </w:t>
-      </w:r>
-      <w:proofErr w:type="spellStart"/>
-      <w:r>
-        <w:rPr>
-          <w:szCs w:val="32"/>
-          <w:lang w:val="en-ID"/>
-        </w:rPr>
-        <w:t>sebuah</w:t>
-      </w:r>
-      <w:proofErr w:type="spellEnd"/>
-      <w:r>
-        <w:rPr>
-          <w:szCs w:val="32"/>
-          <w:lang w:val="en-ID"/>
-        </w:rPr>
-        <w:t xml:space="preserve"> </w:t>
-      </w:r>
-      <w:proofErr w:type="spellStart"/>
-      <w:r>
-        <w:rPr>
-          <w:szCs w:val="32"/>
-          <w:lang w:val="en-ID"/>
-        </w:rPr>
-        <w:t>sistem</w:t>
-      </w:r>
-      <w:proofErr w:type="spellEnd"/>
-      <w:r>
-        <w:rPr>
-          <w:szCs w:val="32"/>
-          <w:lang w:val="en-ID"/>
-        </w:rPr>
-        <w:t xml:space="preserve"> D2T yang </w:t>
-      </w:r>
-      <w:proofErr w:type="spellStart"/>
-      <w:r>
-        <w:rPr>
-          <w:szCs w:val="32"/>
-          <w:lang w:val="en-ID"/>
-        </w:rPr>
-        <w:t>dapat</w:t>
-      </w:r>
-      <w:proofErr w:type="spellEnd"/>
-      <w:r>
-        <w:rPr>
-          <w:szCs w:val="32"/>
-          <w:lang w:val="en-ID"/>
-        </w:rPr>
-        <w:t xml:space="preserve"> </w:t>
-      </w:r>
-      <w:proofErr w:type="spellStart"/>
-      <w:r>
-        <w:rPr>
-          <w:szCs w:val="32"/>
-          <w:lang w:val="en-ID"/>
-        </w:rPr>
-        <w:t>menerima</w:t>
-      </w:r>
-      <w:proofErr w:type="spellEnd"/>
-      <w:r>
-        <w:rPr>
-          <w:szCs w:val="32"/>
-          <w:lang w:val="en-ID"/>
-        </w:rPr>
-        <w:t xml:space="preserve"> input </w:t>
-      </w:r>
-      <w:proofErr w:type="spellStart"/>
-      <w:r>
-        <w:rPr>
-          <w:szCs w:val="32"/>
-          <w:lang w:val="en-ID"/>
-        </w:rPr>
-        <w:t>berupa</w:t>
-      </w:r>
-      <w:proofErr w:type="spellEnd"/>
-      <w:r>
-        <w:rPr>
-          <w:szCs w:val="32"/>
-          <w:lang w:val="en-ID"/>
-        </w:rPr>
-        <w:t xml:space="preserve"> data </w:t>
-      </w:r>
-      <w:r>
-        <w:rPr>
-          <w:i/>
-          <w:szCs w:val="32"/>
-          <w:lang w:val="en-ID"/>
-        </w:rPr>
-        <w:t>general</w:t>
-      </w:r>
-      <w:r>
-        <w:rPr>
-          <w:szCs w:val="32"/>
-          <w:lang w:val="en-ID"/>
-        </w:rPr>
-        <w:t xml:space="preserve"> </w:t>
-      </w:r>
-      <w:proofErr w:type="spellStart"/>
-      <w:r>
-        <w:rPr>
-          <w:szCs w:val="32"/>
-          <w:lang w:val="en-ID"/>
-        </w:rPr>
-        <w:t>dan</w:t>
-      </w:r>
-      <w:proofErr w:type="spellEnd"/>
-      <w:r>
-        <w:rPr>
-          <w:szCs w:val="32"/>
-          <w:lang w:val="en-ID"/>
-        </w:rPr>
-        <w:t xml:space="preserve"> </w:t>
-      </w:r>
-      <w:proofErr w:type="spellStart"/>
-      <w:r>
-        <w:rPr>
-          <w:szCs w:val="32"/>
-          <w:lang w:val="en-ID"/>
-        </w:rPr>
-        <w:t>menerjemahkannya</w:t>
-      </w:r>
-      <w:proofErr w:type="spellEnd"/>
-      <w:r>
-        <w:rPr>
-          <w:szCs w:val="32"/>
-          <w:lang w:val="en-ID"/>
-        </w:rPr>
-        <w:t xml:space="preserve"> </w:t>
-      </w:r>
-      <w:proofErr w:type="spellStart"/>
-      <w:r>
-        <w:rPr>
-          <w:szCs w:val="32"/>
-          <w:lang w:val="en-ID"/>
-        </w:rPr>
-        <w:t>kedalam</w:t>
-      </w:r>
-      <w:proofErr w:type="spellEnd"/>
-      <w:r>
-        <w:rPr>
-          <w:szCs w:val="32"/>
-          <w:lang w:val="en-ID"/>
-        </w:rPr>
-        <w:t xml:space="preserve"> </w:t>
-      </w:r>
-      <w:proofErr w:type="spellStart"/>
-      <w:r>
-        <w:rPr>
-          <w:szCs w:val="32"/>
-          <w:lang w:val="en-ID"/>
-        </w:rPr>
-        <w:t>bentuk</w:t>
-      </w:r>
-      <w:proofErr w:type="spellEnd"/>
-      <w:r>
-        <w:rPr>
-          <w:szCs w:val="32"/>
-          <w:lang w:val="en-ID"/>
-        </w:rPr>
-        <w:t xml:space="preserve"> </w:t>
-      </w:r>
-      <w:proofErr w:type="spellStart"/>
-      <w:r>
-        <w:rPr>
-          <w:szCs w:val="32"/>
-          <w:lang w:val="en-ID"/>
-        </w:rPr>
-        <w:t>tekstual</w:t>
-      </w:r>
-      <w:proofErr w:type="spellEnd"/>
-      <w:r>
-        <w:rPr>
-          <w:szCs w:val="32"/>
-          <w:lang w:val="en-ID"/>
-        </w:rPr>
-        <w:t xml:space="preserve"> </w:t>
-      </w:r>
-      <w:proofErr w:type="spellStart"/>
-      <w:r>
-        <w:rPr>
-          <w:szCs w:val="32"/>
-          <w:lang w:val="en-ID"/>
-        </w:rPr>
-        <w:t>sesuai</w:t>
-      </w:r>
-      <w:proofErr w:type="spellEnd"/>
-      <w:r>
-        <w:rPr>
-          <w:szCs w:val="32"/>
-          <w:lang w:val="en-ID"/>
-        </w:rPr>
-        <w:t xml:space="preserve"> </w:t>
-      </w:r>
-      <w:proofErr w:type="spellStart"/>
-      <w:r>
-        <w:rPr>
-          <w:szCs w:val="32"/>
-          <w:lang w:val="en-ID"/>
-        </w:rPr>
-        <w:t>dengan</w:t>
-      </w:r>
-      <w:proofErr w:type="spellEnd"/>
-      <w:r>
-        <w:rPr>
-          <w:szCs w:val="32"/>
-          <w:lang w:val="en-ID"/>
-        </w:rPr>
-        <w:t xml:space="preserve"> </w:t>
-      </w:r>
-      <w:proofErr w:type="spellStart"/>
-      <w:r>
-        <w:rPr>
-          <w:szCs w:val="32"/>
-          <w:lang w:val="en-ID"/>
-        </w:rPr>
-        <w:t>informasi</w:t>
-      </w:r>
-      <w:proofErr w:type="spellEnd"/>
-      <w:r>
-        <w:rPr>
-          <w:szCs w:val="32"/>
-          <w:lang w:val="en-ID"/>
-        </w:rPr>
-        <w:t xml:space="preserve"> yang </w:t>
-      </w:r>
-      <w:proofErr w:type="spellStart"/>
-      <w:r>
-        <w:rPr>
-          <w:szCs w:val="32"/>
-          <w:lang w:val="en-ID"/>
-        </w:rPr>
-        <w:t>terkandung</w:t>
-      </w:r>
-      <w:proofErr w:type="spellEnd"/>
-      <w:r>
-        <w:rPr>
-          <w:szCs w:val="32"/>
-          <w:lang w:val="en-ID"/>
-        </w:rPr>
-        <w:t xml:space="preserve"> </w:t>
-      </w:r>
-      <w:proofErr w:type="spellStart"/>
-      <w:r>
-        <w:rPr>
-          <w:szCs w:val="32"/>
-          <w:lang w:val="en-ID"/>
-        </w:rPr>
-        <w:t>dalam</w:t>
-      </w:r>
-      <w:proofErr w:type="spellEnd"/>
-      <w:r>
-        <w:rPr>
-          <w:szCs w:val="32"/>
-          <w:lang w:val="en-ID"/>
-        </w:rPr>
-        <w:t xml:space="preserve"> data </w:t>
-      </w:r>
-      <w:proofErr w:type="spellStart"/>
-      <w:r>
-        <w:rPr>
-          <w:szCs w:val="32"/>
-          <w:lang w:val="en-ID"/>
-        </w:rPr>
-        <w:t>tersebut</w:t>
-      </w:r>
-      <w:proofErr w:type="spellEnd"/>
-      <w:r>
-        <w:rPr>
-          <w:szCs w:val="32"/>
-          <w:lang w:val="en-ID"/>
-        </w:rPr>
-        <w:t xml:space="preserve">. Hal </w:t>
-      </w:r>
-      <w:proofErr w:type="spellStart"/>
-      <w:r>
-        <w:rPr>
-          <w:szCs w:val="32"/>
-          <w:lang w:val="en-ID"/>
-        </w:rPr>
-        <w:t>inilah</w:t>
-      </w:r>
-      <w:proofErr w:type="spellEnd"/>
-      <w:r>
-        <w:rPr>
-          <w:szCs w:val="32"/>
-          <w:lang w:val="en-ID"/>
-        </w:rPr>
-        <w:t xml:space="preserve"> yang </w:t>
-      </w:r>
-      <w:proofErr w:type="spellStart"/>
-      <w:r>
-        <w:rPr>
-          <w:szCs w:val="32"/>
-          <w:lang w:val="en-ID"/>
-        </w:rPr>
-        <w:t>menjadi</w:t>
-      </w:r>
-      <w:proofErr w:type="spellEnd"/>
-      <w:r>
-        <w:rPr>
-          <w:szCs w:val="32"/>
-          <w:lang w:val="en-ID"/>
-        </w:rPr>
-        <w:t xml:space="preserve"> </w:t>
-      </w:r>
-      <w:proofErr w:type="spellStart"/>
-      <w:r>
-        <w:rPr>
-          <w:szCs w:val="32"/>
-          <w:lang w:val="en-ID"/>
-        </w:rPr>
-        <w:t>latar</w:t>
-      </w:r>
-      <w:proofErr w:type="spellEnd"/>
-      <w:r>
-        <w:rPr>
-          <w:szCs w:val="32"/>
-          <w:lang w:val="en-ID"/>
-        </w:rPr>
-        <w:t xml:space="preserve"> </w:t>
-      </w:r>
-      <w:proofErr w:type="spellStart"/>
-      <w:r>
-        <w:rPr>
-          <w:szCs w:val="32"/>
-          <w:lang w:val="en-ID"/>
-        </w:rPr>
-        <w:t>belakang</w:t>
-      </w:r>
-      <w:proofErr w:type="spellEnd"/>
-      <w:r>
-        <w:rPr>
-          <w:szCs w:val="32"/>
-          <w:lang w:val="en-ID"/>
-        </w:rPr>
-        <w:t xml:space="preserve"> </w:t>
-      </w:r>
-      <w:proofErr w:type="spellStart"/>
-      <w:r>
-        <w:rPr>
-          <w:szCs w:val="32"/>
-          <w:lang w:val="en-ID"/>
-        </w:rPr>
-        <w:t>pengembangan</w:t>
-      </w:r>
-      <w:proofErr w:type="spellEnd"/>
-      <w:r>
-        <w:rPr>
-          <w:szCs w:val="32"/>
-          <w:lang w:val="en-ID"/>
-        </w:rPr>
-        <w:t xml:space="preserve"> </w:t>
-      </w:r>
-      <w:proofErr w:type="spellStart"/>
-      <w:r>
-        <w:rPr>
-          <w:szCs w:val="32"/>
-          <w:lang w:val="en-ID"/>
-        </w:rPr>
-        <w:t>sistem</w:t>
-      </w:r>
-      <w:proofErr w:type="spellEnd"/>
-      <w:r>
-        <w:rPr>
-          <w:szCs w:val="32"/>
-          <w:lang w:val="en-ID"/>
-        </w:rPr>
-        <w:t xml:space="preserve"> D2T </w:t>
-      </w:r>
-      <w:proofErr w:type="spellStart"/>
-      <w:r>
-        <w:rPr>
-          <w:szCs w:val="32"/>
-          <w:lang w:val="en-ID"/>
-        </w:rPr>
-        <w:t>pada</w:t>
-      </w:r>
-      <w:proofErr w:type="spellEnd"/>
-      <w:r>
-        <w:rPr>
-          <w:szCs w:val="32"/>
-          <w:lang w:val="en-ID"/>
-        </w:rPr>
-        <w:t xml:space="preserve"> </w:t>
-      </w:r>
-      <w:proofErr w:type="spellStart"/>
-      <w:r>
-        <w:rPr>
-          <w:szCs w:val="32"/>
-          <w:lang w:val="en-ID"/>
-        </w:rPr>
-        <w:t>penelitian</w:t>
-      </w:r>
-      <w:proofErr w:type="spellEnd"/>
-      <w:r>
-        <w:rPr>
-          <w:szCs w:val="32"/>
-          <w:lang w:val="en-ID"/>
-        </w:rPr>
-        <w:t xml:space="preserve"> </w:t>
-      </w:r>
-      <w:proofErr w:type="spellStart"/>
-      <w:r>
-        <w:rPr>
-          <w:szCs w:val="32"/>
-          <w:lang w:val="en-ID"/>
-        </w:rPr>
-        <w:t>ini</w:t>
-      </w:r>
-      <w:proofErr w:type="spellEnd"/>
-      <w:r>
-        <w:rPr>
-          <w:szCs w:val="32"/>
-          <w:lang w:val="en-ID"/>
-        </w:rPr>
-        <w:t xml:space="preserve">, </w:t>
-      </w:r>
-      <w:proofErr w:type="spellStart"/>
-      <w:r>
-        <w:rPr>
-          <w:szCs w:val="32"/>
-          <w:lang w:val="en-ID"/>
-        </w:rPr>
-        <w:t>sehingga</w:t>
-      </w:r>
-      <w:proofErr w:type="spellEnd"/>
-      <w:r>
-        <w:rPr>
-          <w:szCs w:val="32"/>
-          <w:lang w:val="en-ID"/>
-        </w:rPr>
-        <w:t xml:space="preserve"> </w:t>
-      </w:r>
-      <w:proofErr w:type="spellStart"/>
-      <w:r>
-        <w:rPr>
-          <w:szCs w:val="32"/>
-          <w:lang w:val="en-ID"/>
-        </w:rPr>
-        <w:t>sistem</w:t>
-      </w:r>
-      <w:proofErr w:type="spellEnd"/>
-      <w:r>
-        <w:rPr>
-          <w:szCs w:val="32"/>
-          <w:lang w:val="en-ID"/>
-        </w:rPr>
-        <w:t xml:space="preserve"> D2T </w:t>
-      </w:r>
-      <w:proofErr w:type="spellStart"/>
-      <w:r>
-        <w:rPr>
-          <w:szCs w:val="32"/>
-          <w:lang w:val="en-ID"/>
-        </w:rPr>
-        <w:t>diharapkan</w:t>
-      </w:r>
-      <w:proofErr w:type="spellEnd"/>
-      <w:r>
-        <w:rPr>
-          <w:szCs w:val="32"/>
-          <w:lang w:val="en-ID"/>
-        </w:rPr>
-        <w:t xml:space="preserve"> </w:t>
-      </w:r>
-      <w:proofErr w:type="spellStart"/>
-      <w:r>
-        <w:rPr>
-          <w:szCs w:val="32"/>
-          <w:lang w:val="en-ID"/>
-        </w:rPr>
-        <w:t>mampu</w:t>
-      </w:r>
-      <w:proofErr w:type="spellEnd"/>
-      <w:r>
-        <w:rPr>
-          <w:szCs w:val="32"/>
-          <w:lang w:val="en-ID"/>
-        </w:rPr>
-        <w:t xml:space="preserve"> </w:t>
-      </w:r>
-      <w:proofErr w:type="spellStart"/>
-      <w:r>
-        <w:rPr>
-          <w:szCs w:val="32"/>
-          <w:lang w:val="en-ID"/>
-        </w:rPr>
-        <w:t>menerima</w:t>
-      </w:r>
-      <w:proofErr w:type="spellEnd"/>
-      <w:r>
-        <w:rPr>
-          <w:szCs w:val="32"/>
-          <w:lang w:val="en-ID"/>
-        </w:rPr>
-        <w:t xml:space="preserve"> </w:t>
-      </w:r>
-      <w:proofErr w:type="spellStart"/>
-      <w:r>
-        <w:rPr>
-          <w:szCs w:val="32"/>
-          <w:lang w:val="en-ID"/>
-        </w:rPr>
-        <w:t>masukan</w:t>
-      </w:r>
-      <w:proofErr w:type="spellEnd"/>
-      <w:r>
-        <w:rPr>
-          <w:szCs w:val="32"/>
-          <w:lang w:val="en-ID"/>
-        </w:rPr>
-        <w:t xml:space="preserve"> data </w:t>
-      </w:r>
-      <w:r>
-        <w:rPr>
-          <w:i/>
-          <w:szCs w:val="32"/>
-          <w:lang w:val="en-ID"/>
-        </w:rPr>
-        <w:t>non-</w:t>
-      </w:r>
-      <w:proofErr w:type="spellStart"/>
-      <w:r>
-        <w:rPr>
-          <w:i/>
-          <w:szCs w:val="32"/>
-          <w:lang w:val="en-ID"/>
-        </w:rPr>
-        <w:t>linguistik</w:t>
-      </w:r>
-      <w:proofErr w:type="spellEnd"/>
-      <w:r>
-        <w:rPr>
-          <w:szCs w:val="32"/>
-          <w:lang w:val="en-ID"/>
-        </w:rPr>
-        <w:t xml:space="preserve"> </w:t>
-      </w:r>
-      <w:proofErr w:type="spellStart"/>
-      <w:r>
-        <w:rPr>
-          <w:szCs w:val="32"/>
-          <w:lang w:val="en-ID"/>
-        </w:rPr>
-        <w:t>dalam</w:t>
-      </w:r>
-      <w:proofErr w:type="spellEnd"/>
-      <w:r>
-        <w:rPr>
-          <w:szCs w:val="32"/>
-          <w:lang w:val="en-ID"/>
-        </w:rPr>
-        <w:t xml:space="preserve"> domain </w:t>
+        <w:t>bidang</w:t>
+      </w:r>
+      <w:proofErr w:type="spellEnd"/>
+      <w:r>
+        <w:rPr>
+          <w:szCs w:val="32"/>
+          <w:lang w:val="en-ID"/>
+        </w:rPr>
+        <w:t xml:space="preserve"> </w:t>
       </w:r>
       <w:proofErr w:type="spellStart"/>
       <w:r>
@@ -3267,9 +3476,16 @@
       <w:r>
         <w:rPr>
           <w:szCs w:val="32"/>
-          <w:lang w:val="id-ID"/>
+          <w:lang w:val="en-ID"/>
         </w:rPr>
         <w:lastRenderedPageBreak/>
+        <w:t xml:space="preserve">(Need to update) </w:t>
+      </w:r>
+      <w:r>
+        <w:rPr>
+          <w:szCs w:val="32"/>
+          <w:lang w:val="id-ID"/>
+        </w:rPr>
         <w:t>Sumber data yang digunakan dalam penelitian ini didapatkan langsung dari Badan Pusat Statistik (BPS). Beb</w:t>
       </w:r>
       <w:r>
@@ -3329,6 +3545,13 @@
       <w:r>
         <w:rPr>
           <w:szCs w:val="32"/>
+          <w:lang w:val="en-ID"/>
+        </w:rPr>
+        <w:t xml:space="preserve">(Need to update) </w:t>
+      </w:r>
+      <w:r>
+        <w:rPr>
+          <w:szCs w:val="32"/>
           <w:lang w:val="id-ID"/>
         </w:rPr>
         <w:t xml:space="preserve">Dalam pembangunan sistem ini digunakan pendekatan </w:t>
@@ -3360,7 +3583,30 @@
           <w:szCs w:val="32"/>
           <w:lang w:val="id-ID"/>
         </w:rPr>
-        <w:t xml:space="preserve">untuk mempermudah dalam analisis data, dan juga menggunakan model </w:t>
+        <w:t xml:space="preserve">untuk mempermudah dalam analisis data, </w:t>
+      </w:r>
+      <w:proofErr w:type="spellStart"/>
+      <w:r>
+        <w:rPr>
+          <w:szCs w:val="32"/>
+          <w:lang w:val="en-ID"/>
+        </w:rPr>
+        <w:t>untuk</w:t>
+      </w:r>
+      <w:proofErr w:type="spellEnd"/>
+      <w:r>
+        <w:rPr>
+          <w:szCs w:val="32"/>
+          <w:lang w:val="en-ID"/>
+        </w:rPr>
+        <w:t xml:space="preserve"> </w:t>
+      </w:r>
+      <w:r>
+        <w:rPr>
+          <w:szCs w:val="32"/>
+          <w:lang w:val="id-ID"/>
+        </w:rPr>
+        <w:t xml:space="preserve">dan juga menggunakan model </w:t>
       </w:r>
       <w:r>
         <w:rPr>
@@ -4341,13 +4587,7 @@
         <w:rPr>
           <w:szCs w:val="32"/>
         </w:rPr>
-        <w:t>M</w:t>
-      </w:r>
-      <w:r>
-        <w:rPr>
-          <w:szCs w:val="32"/>
-        </w:rPr>
-        <w:t>elakukan</w:t>
+        <w:t>Melakukan</w:t>
       </w:r>
       <w:proofErr w:type="spellEnd"/>
       <w:r>
@@ -4523,14 +4763,7 @@
           <w:i/>
           <w:szCs w:val="32"/>
         </w:rPr>
-        <w:t>Machine Learning</w:t>
-      </w:r>
-      <w:r>
-        <w:rPr>
-          <w:i/>
-          <w:szCs w:val="32"/>
-        </w:rPr>
-        <w:t>.</w:t>
+        <w:t>Machine Learning.</w:t>
       </w:r>
     </w:p>
     <w:p>
@@ -6271,8 +6504,6 @@
         </w:rPr>
         <w:t>Berisi dokumen-dokumen yang menunjang keabsahan penelitian.</w:t>
       </w:r>
-      <w:bookmarkStart w:id="0" w:name="_GoBack"/>
-      <w:bookmarkEnd w:id="0"/>
     </w:p>
     <w:p>
       <w:pPr>
@@ -8110,7 +8341,7 @@
 </file>
 
 <file path=customXml/itemProps1.xml><?xml version="1.0" encoding="utf-8"?>
-<ds:datastoreItem xmlns:ds="http://schemas.openxmlformats.org/officeDocument/2006/customXml" ds:itemID="{FFB5AF64-28CE-41F3-B6D7-991A2D3CC8CD}">
+<ds:datastoreItem xmlns:ds="http://schemas.openxmlformats.org/officeDocument/2006/customXml" ds:itemID="{59E305DF-EED9-40B4-B8EC-2560136659FC}">
   <ds:schemaRefs>
     <ds:schemaRef ds:uri="http://schemas.openxmlformats.org/officeDocument/2006/bibliography"/>
   </ds:schemaRefs>

</xml_diff>

<commit_message>
Bab 2  major changes
Bab2: Arsitektur d2t, Data interpretation
</commit_message>
<xml_diff>
--- a/Resource/Skripsi/BAB I.docx
+++ b/Resource/Skripsi/BAB I.docx
@@ -1,6 +1,6 @@
 
 <file path=word/document.xml><?xml version="1.0" encoding="utf-8"?>
-<w:document xmlns:wpc="http://schemas.microsoft.com/office/word/2010/wordprocessingCanvas" xmlns:mc="http://schemas.openxmlformats.org/markup-compatibility/2006" xmlns:o="urn:schemas-microsoft-com:office:office" xmlns:r="http://schemas.openxmlformats.org/officeDocument/2006/relationships" xmlns:m="http://schemas.openxmlformats.org/officeDocument/2006/math" xmlns:v="urn:schemas-microsoft-com:vml" xmlns:wp14="http://schemas.microsoft.com/office/word/2010/wordprocessingDrawing" xmlns:wp="http://schemas.openxmlformats.org/drawingml/2006/wordprocessingDrawing" xmlns:w10="urn:schemas-microsoft-com:office:word" xmlns:w="http://schemas.openxmlformats.org/wordprocessingml/2006/main" xmlns:w14="http://schemas.microsoft.com/office/word/2010/wordml" xmlns:w15="http://schemas.microsoft.com/office/word/2012/wordml" xmlns:wpg="http://schemas.microsoft.com/office/word/2010/wordprocessingGroup" xmlns:wpi="http://schemas.microsoft.com/office/word/2010/wordprocessingInk" xmlns:wne="http://schemas.microsoft.com/office/word/2006/wordml" xmlns:wps="http://schemas.microsoft.com/office/word/2010/wordprocessingShape" mc:Ignorable="w14 w15 wp14">
+<w:document xmlns:wpc="http://schemas.microsoft.com/office/word/2010/wordprocessingCanvas" xmlns:cx="http://schemas.microsoft.com/office/drawing/2014/chartex" xmlns:cx1="http://schemas.microsoft.com/office/drawing/2015/9/8/chartex" xmlns:mc="http://schemas.openxmlformats.org/markup-compatibility/2006" xmlns:o="urn:schemas-microsoft-com:office:office" xmlns:r="http://schemas.openxmlformats.org/officeDocument/2006/relationships" xmlns:m="http://schemas.openxmlformats.org/officeDocument/2006/math" xmlns:v="urn:schemas-microsoft-com:vml" xmlns:wp14="http://schemas.microsoft.com/office/word/2010/wordprocessingDrawing" xmlns:wp="http://schemas.openxmlformats.org/drawingml/2006/wordprocessingDrawing" xmlns:w10="urn:schemas-microsoft-com:office:word" xmlns:w="http://schemas.openxmlformats.org/wordprocessingml/2006/main" xmlns:w14="http://schemas.microsoft.com/office/word/2010/wordml" xmlns:w15="http://schemas.microsoft.com/office/word/2012/wordml" xmlns:w16se="http://schemas.microsoft.com/office/word/2015/wordml/symex" xmlns:wpg="http://schemas.microsoft.com/office/word/2010/wordprocessingGroup" xmlns:wpi="http://schemas.microsoft.com/office/word/2010/wordprocessingInk" xmlns:wne="http://schemas.microsoft.com/office/word/2006/wordml" xmlns:wps="http://schemas.microsoft.com/office/word/2010/wordprocessingShape" mc:Ignorable="w14 w15 w16se wp14">
   <w:body>
     <w:p>
       <w:pPr>
@@ -412,16 +412,7 @@
           <w:szCs w:val="32"/>
           <w:lang w:val="id-ID"/>
         </w:rPr>
-        <w:t xml:space="preserve"> maupun data y</w:t>
-      </w:r>
-      <w:bookmarkStart w:id="0" w:name="_GoBack"/>
-      <w:bookmarkEnd w:id="0"/>
-      <w:r>
-        <w:rPr>
-          <w:szCs w:val="32"/>
-          <w:lang w:val="id-ID"/>
-        </w:rPr>
-        <w:t>ang dihasilkan dari sensor</w:t>
+        <w:t xml:space="preserve"> maupun data yang dihasilkan dari sensor</w:t>
       </w:r>
       <w:r>
         <w:rPr>
@@ -466,7 +457,315 @@
           <w:szCs w:val="32"/>
           <w:lang w:val="id-ID"/>
         </w:rPr>
-        <w:t xml:space="preserve">(NLG). </w:t>
+        <w:t>(NLG)</w:t>
+      </w:r>
+      <w:r>
+        <w:rPr>
+          <w:szCs w:val="32"/>
+        </w:rPr>
+        <w:t xml:space="preserve"> </w:t>
+      </w:r>
+      <w:proofErr w:type="spellStart"/>
+      <w:r>
+        <w:rPr>
+          <w:sz w:val="23"/>
+          <w:szCs w:val="23"/>
+        </w:rPr>
+        <w:t>dimana</w:t>
+      </w:r>
+      <w:proofErr w:type="spellEnd"/>
+      <w:r>
+        <w:rPr>
+          <w:sz w:val="23"/>
+          <w:szCs w:val="23"/>
+        </w:rPr>
+        <w:t xml:space="preserve"> D2T </w:t>
+      </w:r>
+      <w:proofErr w:type="spellStart"/>
+      <w:r>
+        <w:rPr>
+          <w:sz w:val="23"/>
+          <w:szCs w:val="23"/>
+        </w:rPr>
+        <w:t>ini</w:t>
+      </w:r>
+      <w:proofErr w:type="spellEnd"/>
+      <w:r>
+        <w:rPr>
+          <w:sz w:val="23"/>
+          <w:szCs w:val="23"/>
+        </w:rPr>
+        <w:t xml:space="preserve"> </w:t>
+      </w:r>
+      <w:proofErr w:type="spellStart"/>
+      <w:r>
+        <w:rPr>
+          <w:sz w:val="23"/>
+          <w:szCs w:val="23"/>
+        </w:rPr>
+        <w:t>dapat</w:t>
+      </w:r>
+      <w:proofErr w:type="spellEnd"/>
+      <w:r>
+        <w:rPr>
+          <w:sz w:val="23"/>
+          <w:szCs w:val="23"/>
+        </w:rPr>
+        <w:t xml:space="preserve"> </w:t>
+      </w:r>
+      <w:proofErr w:type="spellStart"/>
+      <w:r>
+        <w:rPr>
+          <w:sz w:val="23"/>
+          <w:szCs w:val="23"/>
+        </w:rPr>
+        <w:t>menerjemahkan</w:t>
+      </w:r>
+      <w:proofErr w:type="spellEnd"/>
+      <w:r>
+        <w:rPr>
+          <w:sz w:val="23"/>
+          <w:szCs w:val="23"/>
+        </w:rPr>
+        <w:t xml:space="preserve"> data </w:t>
+      </w:r>
+      <w:proofErr w:type="spellStart"/>
+      <w:r>
+        <w:rPr>
+          <w:sz w:val="23"/>
+          <w:szCs w:val="23"/>
+        </w:rPr>
+        <w:t>ke</w:t>
+      </w:r>
+      <w:proofErr w:type="spellEnd"/>
+      <w:r>
+        <w:rPr>
+          <w:sz w:val="23"/>
+          <w:szCs w:val="23"/>
+        </w:rPr>
+        <w:t xml:space="preserve"> </w:t>
+      </w:r>
+      <w:proofErr w:type="spellStart"/>
+      <w:r>
+        <w:rPr>
+          <w:sz w:val="23"/>
+          <w:szCs w:val="23"/>
+        </w:rPr>
+        <w:t>dalam</w:t>
+      </w:r>
+      <w:proofErr w:type="spellEnd"/>
+      <w:r>
+        <w:rPr>
+          <w:sz w:val="23"/>
+          <w:szCs w:val="23"/>
+        </w:rPr>
+        <w:t xml:space="preserve"> </w:t>
+      </w:r>
+      <w:proofErr w:type="spellStart"/>
+      <w:r>
+        <w:rPr>
+          <w:sz w:val="23"/>
+          <w:szCs w:val="23"/>
+        </w:rPr>
+        <w:t>teks</w:t>
+      </w:r>
+      <w:proofErr w:type="spellEnd"/>
+      <w:r>
+        <w:rPr>
+          <w:sz w:val="23"/>
+          <w:szCs w:val="23"/>
+        </w:rPr>
+        <w:t xml:space="preserve"> </w:t>
+      </w:r>
+      <w:proofErr w:type="spellStart"/>
+      <w:r>
+        <w:rPr>
+          <w:sz w:val="23"/>
+          <w:szCs w:val="23"/>
+        </w:rPr>
+        <w:t>dengan</w:t>
+      </w:r>
+      <w:proofErr w:type="spellEnd"/>
+      <w:r>
+        <w:rPr>
+          <w:sz w:val="23"/>
+          <w:szCs w:val="23"/>
+        </w:rPr>
+        <w:t xml:space="preserve"> </w:t>
+      </w:r>
+      <w:proofErr w:type="spellStart"/>
+      <w:r>
+        <w:rPr>
+          <w:sz w:val="23"/>
+          <w:szCs w:val="23"/>
+        </w:rPr>
+        <w:t>mengasumsikan</w:t>
+      </w:r>
+      <w:proofErr w:type="spellEnd"/>
+      <w:r>
+        <w:rPr>
+          <w:sz w:val="23"/>
+          <w:szCs w:val="23"/>
+        </w:rPr>
+        <w:t xml:space="preserve"> </w:t>
+      </w:r>
+      <w:proofErr w:type="spellStart"/>
+      <w:r>
+        <w:rPr>
+          <w:sz w:val="23"/>
+          <w:szCs w:val="23"/>
+        </w:rPr>
+        <w:t>bahwa</w:t>
+      </w:r>
+      <w:proofErr w:type="spellEnd"/>
+      <w:r>
+        <w:rPr>
+          <w:sz w:val="23"/>
+          <w:szCs w:val="23"/>
+        </w:rPr>
+        <w:t xml:space="preserve"> data yang </w:t>
+      </w:r>
+      <w:proofErr w:type="spellStart"/>
+      <w:r>
+        <w:rPr>
+          <w:sz w:val="23"/>
+          <w:szCs w:val="23"/>
+        </w:rPr>
+        <w:t>digunakan</w:t>
+      </w:r>
+      <w:proofErr w:type="spellEnd"/>
+      <w:r>
+        <w:rPr>
+          <w:sz w:val="23"/>
+          <w:szCs w:val="23"/>
+        </w:rPr>
+        <w:t xml:space="preserve"> </w:t>
+      </w:r>
+      <w:proofErr w:type="spellStart"/>
+      <w:r>
+        <w:rPr>
+          <w:sz w:val="23"/>
+          <w:szCs w:val="23"/>
+        </w:rPr>
+        <w:t>pada</w:t>
+      </w:r>
+      <w:proofErr w:type="spellEnd"/>
+      <w:r>
+        <w:rPr>
+          <w:sz w:val="23"/>
+          <w:szCs w:val="23"/>
+        </w:rPr>
+        <w:t xml:space="preserve"> </w:t>
+      </w:r>
+      <w:proofErr w:type="spellStart"/>
+      <w:r>
+        <w:rPr>
+          <w:sz w:val="23"/>
+          <w:szCs w:val="23"/>
+        </w:rPr>
+        <w:t>dasarnya</w:t>
+      </w:r>
+      <w:proofErr w:type="spellEnd"/>
+      <w:r>
+        <w:rPr>
+          <w:sz w:val="23"/>
+          <w:szCs w:val="23"/>
+        </w:rPr>
+        <w:t xml:space="preserve"> </w:t>
+      </w:r>
+      <w:proofErr w:type="spellStart"/>
+      <w:r>
+        <w:rPr>
+          <w:sz w:val="23"/>
+          <w:szCs w:val="23"/>
+        </w:rPr>
+        <w:t>benar</w:t>
+      </w:r>
+      <w:proofErr w:type="spellEnd"/>
+      <w:r>
+        <w:rPr>
+          <w:sz w:val="23"/>
+          <w:szCs w:val="23"/>
+        </w:rPr>
+        <w:t xml:space="preserve"> </w:t>
+      </w:r>
+      <w:proofErr w:type="spellStart"/>
+      <w:r>
+        <w:rPr>
+          <w:sz w:val="23"/>
+          <w:szCs w:val="23"/>
+        </w:rPr>
+        <w:t>dan</w:t>
+      </w:r>
+      <w:proofErr w:type="spellEnd"/>
+      <w:r>
+        <w:rPr>
+          <w:sz w:val="23"/>
+          <w:szCs w:val="23"/>
+        </w:rPr>
+        <w:t xml:space="preserve"> </w:t>
+      </w:r>
+      <w:proofErr w:type="spellStart"/>
+      <w:r>
+        <w:rPr>
+          <w:sz w:val="23"/>
+          <w:szCs w:val="23"/>
+        </w:rPr>
+        <w:t>akurat</w:t>
+      </w:r>
+      <w:proofErr w:type="spellEnd"/>
+      <w:r>
+        <w:rPr>
+          <w:sz w:val="23"/>
+          <w:szCs w:val="23"/>
+        </w:rPr>
+        <w:t xml:space="preserve"> (</w:t>
+      </w:r>
+      <w:proofErr w:type="spellStart"/>
+      <w:r>
+        <w:rPr>
+          <w:sz w:val="23"/>
+          <w:szCs w:val="23"/>
+        </w:rPr>
+        <w:t>Gkatzia</w:t>
+      </w:r>
+      <w:proofErr w:type="spellEnd"/>
+      <w:r>
+        <w:rPr>
+          <w:sz w:val="23"/>
+          <w:szCs w:val="23"/>
+        </w:rPr>
+        <w:t xml:space="preserve">, Lemon, &amp; </w:t>
+      </w:r>
+      <w:proofErr w:type="spellStart"/>
+      <w:r>
+        <w:rPr>
+          <w:sz w:val="23"/>
+          <w:szCs w:val="23"/>
+        </w:rPr>
+        <w:t>Rieser</w:t>
+      </w:r>
+      <w:proofErr w:type="spellEnd"/>
+      <w:r>
+        <w:rPr>
+          <w:sz w:val="23"/>
+          <w:szCs w:val="23"/>
+        </w:rPr>
+        <w:t>, 2017)</w:t>
+      </w:r>
+      <w:r>
+        <w:rPr>
+          <w:szCs w:val="32"/>
+          <w:lang w:val="id-ID"/>
+        </w:rPr>
+        <w:t>.</w:t>
+      </w:r>
+      <w:r>
+        <w:rPr>
+          <w:szCs w:val="32"/>
+          <w:lang w:val="id-ID"/>
+        </w:rPr>
+        <w:t xml:space="preserve"> </w:t>
       </w:r>
       <w:r>
         <w:rPr>
@@ -750,7 +1049,15 @@
           <w:szCs w:val="32"/>
           <w:lang w:val="id-ID"/>
         </w:rPr>
-        <w:t>Contohnya pada bidang peramalan cuaca, yaitu aplikasi</w:t>
+        <w:t xml:space="preserve">Contohnya pada </w:t>
+      </w:r>
+      <w:r>
+        <w:rPr>
+          <w:szCs w:val="32"/>
+          <w:lang w:val="id-ID"/>
+        </w:rPr>
+        <w:lastRenderedPageBreak/>
+        <w:t>bidang peramalan cuaca, yaitu aplikasi</w:t>
       </w:r>
       <w:r>
         <w:rPr>
@@ -936,7 +1243,6 @@
           <w:szCs w:val="32"/>
           <w:lang w:val="en-ID"/>
         </w:rPr>
-        <w:lastRenderedPageBreak/>
         <w:t>prediksi</w:t>
       </w:r>
       <w:proofErr w:type="spellEnd"/>
@@ -2231,7 +2537,7 @@
           <w:szCs w:val="32"/>
           <w:lang w:val="en-ID"/>
         </w:rPr>
-        <w:t>dalam</w:t>
+        <w:t>pada</w:t>
       </w:r>
       <w:proofErr w:type="spellEnd"/>
       <w:r>
@@ -2275,14 +2581,823 @@
           <w:szCs w:val="32"/>
           <w:lang w:val="en-ID"/>
         </w:rPr>
-        <w:t>D</w:t>
-      </w:r>
-      <w:r>
-        <w:rPr>
-          <w:szCs w:val="32"/>
-          <w:lang w:val="en-ID"/>
-        </w:rPr>
-        <w:t>alam</w:t>
+        <w:t>Setidaknya</w:t>
+      </w:r>
+      <w:proofErr w:type="spellEnd"/>
+      <w:r>
+        <w:rPr>
+          <w:szCs w:val="32"/>
+          <w:lang w:val="en-ID"/>
+        </w:rPr>
+        <w:t xml:space="preserve"> </w:t>
+      </w:r>
+      <w:proofErr w:type="spellStart"/>
+      <w:r>
+        <w:rPr>
+          <w:szCs w:val="32"/>
+          <w:lang w:val="en-ID"/>
+        </w:rPr>
+        <w:t>ada</w:t>
+      </w:r>
+      <w:proofErr w:type="spellEnd"/>
+      <w:r>
+        <w:rPr>
+          <w:szCs w:val="32"/>
+          <w:lang w:val="en-ID"/>
+        </w:rPr>
+        <w:t xml:space="preserve"> </w:t>
+      </w:r>
+      <w:proofErr w:type="spellStart"/>
+      <w:r>
+        <w:rPr>
+          <w:szCs w:val="32"/>
+          <w:lang w:val="en-ID"/>
+        </w:rPr>
+        <w:t>dua</w:t>
+      </w:r>
+      <w:proofErr w:type="spellEnd"/>
+      <w:r>
+        <w:rPr>
+          <w:szCs w:val="32"/>
+          <w:lang w:val="en-ID"/>
+        </w:rPr>
+        <w:t xml:space="preserve"> </w:t>
+      </w:r>
+      <w:proofErr w:type="spellStart"/>
+      <w:r>
+        <w:rPr>
+          <w:szCs w:val="32"/>
+          <w:lang w:val="en-ID"/>
+        </w:rPr>
+        <w:t>masalah</w:t>
+      </w:r>
+      <w:proofErr w:type="spellEnd"/>
+      <w:r>
+        <w:rPr>
+          <w:szCs w:val="32"/>
+          <w:lang w:val="en-ID"/>
+        </w:rPr>
+        <w:t xml:space="preserve"> </w:t>
+      </w:r>
+      <w:proofErr w:type="spellStart"/>
+      <w:r>
+        <w:rPr>
+          <w:szCs w:val="32"/>
+          <w:lang w:val="en-ID"/>
+        </w:rPr>
+        <w:t>utama</w:t>
+      </w:r>
+      <w:proofErr w:type="spellEnd"/>
+      <w:r>
+        <w:rPr>
+          <w:szCs w:val="32"/>
+          <w:lang w:val="en-ID"/>
+        </w:rPr>
+        <w:t xml:space="preserve"> yang </w:t>
+      </w:r>
+      <w:proofErr w:type="spellStart"/>
+      <w:r>
+        <w:rPr>
+          <w:szCs w:val="32"/>
+          <w:lang w:val="en-ID"/>
+        </w:rPr>
+        <w:t>harus</w:t>
+      </w:r>
+      <w:proofErr w:type="spellEnd"/>
+      <w:r>
+        <w:rPr>
+          <w:szCs w:val="32"/>
+          <w:lang w:val="en-ID"/>
+        </w:rPr>
+        <w:t xml:space="preserve"> </w:t>
+      </w:r>
+      <w:proofErr w:type="spellStart"/>
+      <w:r>
+        <w:rPr>
+          <w:szCs w:val="32"/>
+          <w:lang w:val="en-ID"/>
+        </w:rPr>
+        <w:t>diperhatikan</w:t>
+      </w:r>
+      <w:proofErr w:type="spellEnd"/>
+      <w:r>
+        <w:rPr>
+          <w:szCs w:val="32"/>
+          <w:lang w:val="en-ID"/>
+        </w:rPr>
+        <w:t xml:space="preserve"> </w:t>
+      </w:r>
+      <w:proofErr w:type="spellStart"/>
+      <w:r>
+        <w:rPr>
+          <w:szCs w:val="32"/>
+          <w:lang w:val="en-ID"/>
+        </w:rPr>
+        <w:t>dalam</w:t>
+      </w:r>
+      <w:proofErr w:type="spellEnd"/>
+      <w:r>
+        <w:rPr>
+          <w:szCs w:val="32"/>
+          <w:lang w:val="en-ID"/>
+        </w:rPr>
+        <w:t xml:space="preserve"> </w:t>
+      </w:r>
+      <w:proofErr w:type="spellStart"/>
+      <w:r>
+        <w:rPr>
+          <w:szCs w:val="32"/>
+          <w:lang w:val="en-ID"/>
+        </w:rPr>
+        <w:t>pembangunan</w:t>
+      </w:r>
+      <w:proofErr w:type="spellEnd"/>
+      <w:r>
+        <w:rPr>
+          <w:szCs w:val="32"/>
+          <w:lang w:val="en-ID"/>
+        </w:rPr>
+        <w:t xml:space="preserve"> </w:t>
+      </w:r>
+      <w:proofErr w:type="spellStart"/>
+      <w:r>
+        <w:rPr>
+          <w:szCs w:val="32"/>
+          <w:lang w:val="en-ID"/>
+        </w:rPr>
+        <w:t>sebuah</w:t>
+      </w:r>
+      <w:proofErr w:type="spellEnd"/>
+      <w:r>
+        <w:rPr>
+          <w:szCs w:val="32"/>
+          <w:lang w:val="en-ID"/>
+        </w:rPr>
+        <w:t xml:space="preserve"> </w:t>
+      </w:r>
+      <w:r>
+        <w:rPr>
+          <w:i/>
+          <w:iCs/>
+          <w:szCs w:val="32"/>
+          <w:lang w:val="en-ID"/>
+        </w:rPr>
+        <w:t>corpus</w:t>
+      </w:r>
+      <w:r>
+        <w:rPr>
+          <w:i/>
+          <w:iCs/>
+          <w:szCs w:val="32"/>
+          <w:lang w:val="en-ID"/>
+        </w:rPr>
+        <w:t xml:space="preserve"> </w:t>
+      </w:r>
+      <w:proofErr w:type="spellStart"/>
+      <w:r>
+        <w:rPr>
+          <w:szCs w:val="32"/>
+          <w:lang w:val="en-ID"/>
+        </w:rPr>
+        <w:t>pada</w:t>
+      </w:r>
+      <w:proofErr w:type="spellEnd"/>
+      <w:r>
+        <w:rPr>
+          <w:szCs w:val="32"/>
+          <w:lang w:val="en-ID"/>
+        </w:rPr>
+        <w:t xml:space="preserve"> </w:t>
+      </w:r>
+      <w:proofErr w:type="spellStart"/>
+      <w:r>
+        <w:rPr>
+          <w:szCs w:val="32"/>
+          <w:lang w:val="en-ID"/>
+        </w:rPr>
+        <w:t>sistem</w:t>
+      </w:r>
+      <w:proofErr w:type="spellEnd"/>
+      <w:r>
+        <w:rPr>
+          <w:szCs w:val="32"/>
+          <w:lang w:val="en-ID"/>
+        </w:rPr>
+        <w:t xml:space="preserve"> D2T</w:t>
+      </w:r>
+      <w:r>
+        <w:rPr>
+          <w:szCs w:val="32"/>
+          <w:lang w:val="en-ID"/>
+        </w:rPr>
+        <w:t xml:space="preserve">. </w:t>
+      </w:r>
+      <w:proofErr w:type="spellStart"/>
+      <w:r>
+        <w:rPr>
+          <w:szCs w:val="32"/>
+          <w:lang w:val="en-ID"/>
+        </w:rPr>
+        <w:t>Pertama</w:t>
+      </w:r>
+      <w:proofErr w:type="spellEnd"/>
+      <w:r>
+        <w:rPr>
+          <w:szCs w:val="32"/>
+          <w:lang w:val="en-ID"/>
+        </w:rPr>
+        <w:t xml:space="preserve">, </w:t>
+      </w:r>
+      <w:proofErr w:type="spellStart"/>
+      <w:r>
+        <w:rPr>
+          <w:szCs w:val="32"/>
+          <w:lang w:val="en-ID"/>
+        </w:rPr>
+        <w:t>beragamnya</w:t>
+      </w:r>
+      <w:proofErr w:type="spellEnd"/>
+      <w:r>
+        <w:rPr>
+          <w:szCs w:val="32"/>
+          <w:lang w:val="en-ID"/>
+        </w:rPr>
+        <w:t xml:space="preserve"> </w:t>
+      </w:r>
+      <w:proofErr w:type="spellStart"/>
+      <w:r>
+        <w:rPr>
+          <w:szCs w:val="32"/>
+          <w:lang w:val="en-ID"/>
+        </w:rPr>
+        <w:t>jenis</w:t>
+      </w:r>
+      <w:proofErr w:type="spellEnd"/>
+      <w:r>
+        <w:rPr>
+          <w:szCs w:val="32"/>
+          <w:lang w:val="en-ID"/>
+        </w:rPr>
+        <w:t xml:space="preserve"> </w:t>
+      </w:r>
+      <w:proofErr w:type="spellStart"/>
+      <w:r>
+        <w:rPr>
+          <w:szCs w:val="32"/>
+          <w:lang w:val="en-ID"/>
+        </w:rPr>
+        <w:t>informasi</w:t>
+      </w:r>
+      <w:proofErr w:type="spellEnd"/>
+      <w:r>
+        <w:rPr>
+          <w:szCs w:val="32"/>
+          <w:lang w:val="en-ID"/>
+        </w:rPr>
+        <w:t xml:space="preserve"> yang </w:t>
+      </w:r>
+      <w:proofErr w:type="spellStart"/>
+      <w:r>
+        <w:rPr>
+          <w:szCs w:val="32"/>
+          <w:lang w:val="en-ID"/>
+        </w:rPr>
+        <w:t>disimpan</w:t>
+      </w:r>
+      <w:proofErr w:type="spellEnd"/>
+      <w:r>
+        <w:rPr>
+          <w:szCs w:val="32"/>
+          <w:lang w:val="en-ID"/>
+        </w:rPr>
+        <w:t xml:space="preserve"> </w:t>
+      </w:r>
+      <w:proofErr w:type="spellStart"/>
+      <w:r>
+        <w:rPr>
+          <w:szCs w:val="32"/>
+          <w:lang w:val="en-ID"/>
+        </w:rPr>
+        <w:t>dalam</w:t>
+      </w:r>
+      <w:proofErr w:type="spellEnd"/>
+      <w:r>
+        <w:rPr>
+          <w:szCs w:val="32"/>
+          <w:lang w:val="en-ID"/>
+        </w:rPr>
+        <w:t xml:space="preserve"> </w:t>
+      </w:r>
+      <w:proofErr w:type="spellStart"/>
+      <w:r>
+        <w:rPr>
+          <w:szCs w:val="32"/>
+          <w:lang w:val="en-ID"/>
+        </w:rPr>
+        <w:t>sebuah</w:t>
+      </w:r>
+      <w:proofErr w:type="spellEnd"/>
+      <w:r>
+        <w:rPr>
+          <w:szCs w:val="32"/>
+          <w:lang w:val="en-ID"/>
+        </w:rPr>
+        <w:t xml:space="preserve"> </w:t>
+      </w:r>
+      <w:r>
+        <w:rPr>
+          <w:i/>
+          <w:iCs/>
+          <w:szCs w:val="32"/>
+          <w:lang w:val="en-ID"/>
+        </w:rPr>
+        <w:t>corpus</w:t>
+      </w:r>
+      <w:r>
+        <w:rPr>
+          <w:szCs w:val="32"/>
+          <w:lang w:val="en-ID"/>
+        </w:rPr>
+        <w:t xml:space="preserve">, </w:t>
+      </w:r>
+      <w:proofErr w:type="spellStart"/>
+      <w:r>
+        <w:rPr>
+          <w:szCs w:val="32"/>
+          <w:lang w:val="en-ID"/>
+        </w:rPr>
+        <w:t>sehingga</w:t>
+      </w:r>
+      <w:proofErr w:type="spellEnd"/>
+      <w:r>
+        <w:rPr>
+          <w:szCs w:val="32"/>
+          <w:lang w:val="en-ID"/>
+        </w:rPr>
+        <w:t xml:space="preserve"> </w:t>
+      </w:r>
+      <w:proofErr w:type="spellStart"/>
+      <w:r>
+        <w:rPr>
+          <w:szCs w:val="32"/>
+          <w:lang w:val="en-ID"/>
+        </w:rPr>
+        <w:t>aspek</w:t>
+      </w:r>
+      <w:proofErr w:type="spellEnd"/>
+      <w:r>
+        <w:rPr>
+          <w:szCs w:val="32"/>
+          <w:lang w:val="en-ID"/>
+        </w:rPr>
+        <w:t xml:space="preserve"> </w:t>
+      </w:r>
+      <w:proofErr w:type="spellStart"/>
+      <w:r>
+        <w:rPr>
+          <w:szCs w:val="32"/>
+          <w:lang w:val="en-ID"/>
+        </w:rPr>
+        <w:t>sumber</w:t>
+      </w:r>
+      <w:proofErr w:type="spellEnd"/>
+      <w:r>
+        <w:rPr>
+          <w:szCs w:val="32"/>
+          <w:lang w:val="en-ID"/>
+        </w:rPr>
+        <w:t xml:space="preserve"> </w:t>
+      </w:r>
+      <w:proofErr w:type="spellStart"/>
+      <w:r>
+        <w:rPr>
+          <w:szCs w:val="32"/>
+          <w:lang w:val="en-ID"/>
+        </w:rPr>
+        <w:t>daya</w:t>
+      </w:r>
+      <w:proofErr w:type="spellEnd"/>
+      <w:r>
+        <w:rPr>
+          <w:szCs w:val="32"/>
+          <w:lang w:val="en-ID"/>
+        </w:rPr>
+        <w:t xml:space="preserve"> </w:t>
+      </w:r>
+      <w:proofErr w:type="spellStart"/>
+      <w:r>
+        <w:rPr>
+          <w:szCs w:val="32"/>
+          <w:lang w:val="en-ID"/>
+        </w:rPr>
+        <w:t>menjadi</w:t>
+      </w:r>
+      <w:proofErr w:type="spellEnd"/>
+      <w:r>
+        <w:rPr>
+          <w:szCs w:val="32"/>
+          <w:lang w:val="en-ID"/>
+        </w:rPr>
+        <w:t xml:space="preserve"> </w:t>
+      </w:r>
+      <w:proofErr w:type="spellStart"/>
+      <w:r>
+        <w:rPr>
+          <w:szCs w:val="32"/>
+          <w:lang w:val="en-ID"/>
+        </w:rPr>
+        <w:t>salah</w:t>
+      </w:r>
+      <w:proofErr w:type="spellEnd"/>
+      <w:r>
+        <w:rPr>
+          <w:szCs w:val="32"/>
+          <w:lang w:val="en-ID"/>
+        </w:rPr>
+        <w:t xml:space="preserve"> </w:t>
+      </w:r>
+      <w:proofErr w:type="spellStart"/>
+      <w:r>
+        <w:rPr>
+          <w:szCs w:val="32"/>
+          <w:lang w:val="en-ID"/>
+        </w:rPr>
+        <w:t>satu</w:t>
+      </w:r>
+      <w:proofErr w:type="spellEnd"/>
+      <w:r>
+        <w:rPr>
+          <w:szCs w:val="32"/>
+          <w:lang w:val="en-ID"/>
+        </w:rPr>
+        <w:t xml:space="preserve"> </w:t>
+      </w:r>
+      <w:proofErr w:type="spellStart"/>
+      <w:r>
+        <w:rPr>
+          <w:szCs w:val="32"/>
+          <w:lang w:val="en-ID"/>
+        </w:rPr>
+        <w:t>faktor</w:t>
+      </w:r>
+      <w:proofErr w:type="spellEnd"/>
+      <w:r>
+        <w:rPr>
+          <w:szCs w:val="32"/>
+          <w:lang w:val="en-ID"/>
+        </w:rPr>
+        <w:t xml:space="preserve"> yang </w:t>
+      </w:r>
+      <w:proofErr w:type="spellStart"/>
+      <w:r>
+        <w:rPr>
+          <w:szCs w:val="32"/>
+          <w:lang w:val="en-ID"/>
+        </w:rPr>
+        <w:t>penting</w:t>
+      </w:r>
+      <w:proofErr w:type="spellEnd"/>
+      <w:r>
+        <w:rPr>
+          <w:szCs w:val="32"/>
+          <w:lang w:val="en-ID"/>
+        </w:rPr>
+        <w:t xml:space="preserve"> </w:t>
+      </w:r>
+      <w:proofErr w:type="spellStart"/>
+      <w:r>
+        <w:rPr>
+          <w:szCs w:val="32"/>
+          <w:lang w:val="en-ID"/>
+        </w:rPr>
+        <w:t>dan</w:t>
+      </w:r>
+      <w:proofErr w:type="spellEnd"/>
+      <w:r>
+        <w:rPr>
+          <w:szCs w:val="32"/>
+          <w:lang w:val="en-ID"/>
+        </w:rPr>
+        <w:t xml:space="preserve"> </w:t>
+      </w:r>
+      <w:proofErr w:type="spellStart"/>
+      <w:r>
+        <w:rPr>
+          <w:szCs w:val="32"/>
+          <w:lang w:val="en-ID"/>
+        </w:rPr>
+        <w:t>harus</w:t>
+      </w:r>
+      <w:proofErr w:type="spellEnd"/>
+      <w:r>
+        <w:rPr>
+          <w:szCs w:val="32"/>
+          <w:lang w:val="en-ID"/>
+        </w:rPr>
+        <w:t xml:space="preserve"> </w:t>
+      </w:r>
+      <w:proofErr w:type="spellStart"/>
+      <w:r>
+        <w:rPr>
+          <w:szCs w:val="32"/>
+          <w:lang w:val="en-ID"/>
+        </w:rPr>
+        <w:t>diperhitungkan</w:t>
+      </w:r>
+      <w:proofErr w:type="spellEnd"/>
+      <w:r>
+        <w:rPr>
+          <w:szCs w:val="32"/>
+          <w:lang w:val="en-ID"/>
+        </w:rPr>
+        <w:t xml:space="preserve">. </w:t>
+      </w:r>
+      <w:proofErr w:type="spellStart"/>
+      <w:r>
+        <w:rPr>
+          <w:szCs w:val="32"/>
+          <w:lang w:val="en-ID"/>
+        </w:rPr>
+        <w:t>Kedua</w:t>
+      </w:r>
+      <w:proofErr w:type="spellEnd"/>
+      <w:r>
+        <w:rPr>
+          <w:szCs w:val="32"/>
+          <w:lang w:val="en-ID"/>
+        </w:rPr>
+        <w:t xml:space="preserve">, </w:t>
+      </w:r>
+      <w:proofErr w:type="spellStart"/>
+      <w:r>
+        <w:rPr>
+          <w:szCs w:val="32"/>
+          <w:lang w:val="en-ID"/>
+        </w:rPr>
+        <w:t>beragamnya</w:t>
+      </w:r>
+      <w:proofErr w:type="spellEnd"/>
+      <w:r>
+        <w:rPr>
+          <w:szCs w:val="32"/>
+          <w:lang w:val="en-ID"/>
+        </w:rPr>
+        <w:t xml:space="preserve"> </w:t>
+      </w:r>
+      <w:proofErr w:type="spellStart"/>
+      <w:r>
+        <w:rPr>
+          <w:szCs w:val="32"/>
+          <w:lang w:val="en-ID"/>
+        </w:rPr>
+        <w:t>jenis</w:t>
+      </w:r>
+      <w:proofErr w:type="spellEnd"/>
+      <w:r>
+        <w:rPr>
+          <w:szCs w:val="32"/>
+          <w:lang w:val="en-ID"/>
+        </w:rPr>
+        <w:t xml:space="preserve"> user, </w:t>
+      </w:r>
+      <w:proofErr w:type="spellStart"/>
+      <w:r>
+        <w:rPr>
+          <w:szCs w:val="32"/>
+          <w:lang w:val="en-ID"/>
+        </w:rPr>
+        <w:t>sehingga</w:t>
+      </w:r>
+      <w:proofErr w:type="spellEnd"/>
+      <w:r>
+        <w:rPr>
+          <w:szCs w:val="32"/>
+          <w:lang w:val="en-ID"/>
+        </w:rPr>
+        <w:t xml:space="preserve"> corpus yang </w:t>
+      </w:r>
+      <w:proofErr w:type="spellStart"/>
+      <w:r>
+        <w:rPr>
+          <w:szCs w:val="32"/>
+          <w:lang w:val="en-ID"/>
+        </w:rPr>
+        <w:t>dibangun</w:t>
+      </w:r>
+      <w:proofErr w:type="spellEnd"/>
+      <w:r>
+        <w:rPr>
+          <w:szCs w:val="32"/>
+          <w:lang w:val="en-ID"/>
+        </w:rPr>
+        <w:t xml:space="preserve"> </w:t>
+      </w:r>
+      <w:proofErr w:type="spellStart"/>
+      <w:r>
+        <w:rPr>
+          <w:szCs w:val="32"/>
+          <w:lang w:val="en-ID"/>
+        </w:rPr>
+        <w:t>harus</w:t>
+      </w:r>
+      <w:proofErr w:type="spellEnd"/>
+      <w:r>
+        <w:rPr>
+          <w:szCs w:val="32"/>
+          <w:lang w:val="en-ID"/>
+        </w:rPr>
+        <w:t xml:space="preserve"> </w:t>
+      </w:r>
+      <w:proofErr w:type="spellStart"/>
+      <w:r>
+        <w:rPr>
+          <w:szCs w:val="32"/>
+          <w:lang w:val="en-ID"/>
+        </w:rPr>
+        <w:t>bisa</w:t>
+      </w:r>
+      <w:proofErr w:type="spellEnd"/>
+      <w:r>
+        <w:rPr>
+          <w:szCs w:val="32"/>
+          <w:lang w:val="en-ID"/>
+        </w:rPr>
+        <w:t xml:space="preserve"> </w:t>
+      </w:r>
+      <w:proofErr w:type="spellStart"/>
+      <w:r>
+        <w:rPr>
+          <w:szCs w:val="32"/>
+          <w:lang w:val="en-ID"/>
+        </w:rPr>
+        <w:t>mencakup</w:t>
+      </w:r>
+      <w:proofErr w:type="spellEnd"/>
+      <w:r>
+        <w:rPr>
+          <w:szCs w:val="32"/>
+          <w:lang w:val="en-ID"/>
+        </w:rPr>
+        <w:t xml:space="preserve"> </w:t>
+      </w:r>
+      <w:proofErr w:type="spellStart"/>
+      <w:r>
+        <w:rPr>
+          <w:szCs w:val="32"/>
+          <w:lang w:val="en-ID"/>
+        </w:rPr>
+        <w:t>berba</w:t>
+      </w:r>
+      <w:r>
+        <w:rPr>
+          <w:szCs w:val="32"/>
+          <w:lang w:val="en-ID"/>
+        </w:rPr>
+        <w:t>gai</w:t>
+      </w:r>
+      <w:proofErr w:type="spellEnd"/>
+      <w:r>
+        <w:rPr>
+          <w:szCs w:val="32"/>
+          <w:lang w:val="en-ID"/>
+        </w:rPr>
+        <w:t xml:space="preserve"> </w:t>
+      </w:r>
+      <w:proofErr w:type="spellStart"/>
+      <w:r>
+        <w:rPr>
+          <w:szCs w:val="32"/>
+          <w:lang w:val="en-ID"/>
+        </w:rPr>
+        <w:t>kebutuhan</w:t>
+      </w:r>
+      <w:proofErr w:type="spellEnd"/>
+      <w:r>
+        <w:rPr>
+          <w:szCs w:val="32"/>
+          <w:lang w:val="en-ID"/>
+        </w:rPr>
+        <w:t xml:space="preserve"> </w:t>
+      </w:r>
+      <w:proofErr w:type="spellStart"/>
+      <w:r>
+        <w:rPr>
+          <w:szCs w:val="32"/>
+          <w:lang w:val="en-ID"/>
+        </w:rPr>
+        <w:t>dari</w:t>
+      </w:r>
+      <w:proofErr w:type="spellEnd"/>
+      <w:r>
+        <w:rPr>
+          <w:szCs w:val="32"/>
+          <w:lang w:val="en-ID"/>
+        </w:rPr>
+        <w:t xml:space="preserve"> </w:t>
+      </w:r>
+      <w:proofErr w:type="spellStart"/>
+      <w:r>
+        <w:rPr>
+          <w:szCs w:val="32"/>
+          <w:lang w:val="en-ID"/>
+        </w:rPr>
+        <w:t>setiap</w:t>
+      </w:r>
+      <w:proofErr w:type="spellEnd"/>
+      <w:r>
+        <w:rPr>
+          <w:szCs w:val="32"/>
+          <w:lang w:val="en-ID"/>
+        </w:rPr>
+        <w:t xml:space="preserve"> user </w:t>
+      </w:r>
+      <w:r>
+        <w:rPr>
+          <w:szCs w:val="32"/>
+          <w:lang w:val="id-ID"/>
+        </w:rPr>
+        <w:t>(</w:t>
+      </w:r>
+      <w:r>
+        <w:rPr>
+          <w:szCs w:val="32"/>
+          <w:lang w:val="id-ID"/>
+        </w:rPr>
+        <w:t>Soehn</w:t>
+      </w:r>
+      <w:r>
+        <w:rPr>
+          <w:szCs w:val="32"/>
+          <w:lang w:val="id-ID"/>
+        </w:rPr>
+        <w:t xml:space="preserve">, </w:t>
+      </w:r>
+      <w:proofErr w:type="gramStart"/>
+      <w:r>
+        <w:rPr>
+          <w:szCs w:val="32"/>
+          <w:lang w:val="id-ID"/>
+        </w:rPr>
+        <w:t>dkk.,</w:t>
+      </w:r>
+      <w:proofErr w:type="gramEnd"/>
+      <w:r>
+        <w:rPr>
+          <w:szCs w:val="32"/>
+          <w:lang w:val="id-ID"/>
+        </w:rPr>
+        <w:t xml:space="preserve"> 200</w:t>
+      </w:r>
+      <w:r>
+        <w:rPr>
+          <w:szCs w:val="32"/>
+        </w:rPr>
+        <w:t>8</w:t>
+      </w:r>
+      <w:r>
+        <w:rPr>
+          <w:szCs w:val="32"/>
+          <w:lang w:val="id-ID"/>
+        </w:rPr>
+        <w:t>)</w:t>
+      </w:r>
+      <w:r>
+        <w:rPr>
+          <w:szCs w:val="32"/>
+          <w:lang w:val="en-ID"/>
+        </w:rPr>
+        <w:t>.</w:t>
+      </w:r>
+      <w:r>
+        <w:rPr>
+          <w:szCs w:val="32"/>
+          <w:lang w:val="en-ID"/>
+        </w:rPr>
+        <w:t xml:space="preserve"> </w:t>
+      </w:r>
+      <w:proofErr w:type="spellStart"/>
+      <w:r>
+        <w:rPr>
+          <w:szCs w:val="32"/>
+          <w:lang w:val="en-ID"/>
+        </w:rPr>
+        <w:t>Maka</w:t>
+      </w:r>
+      <w:proofErr w:type="spellEnd"/>
+      <w:r>
+        <w:rPr>
+          <w:szCs w:val="32"/>
+          <w:lang w:val="en-ID"/>
+        </w:rPr>
+        <w:t xml:space="preserve"> </w:t>
+      </w:r>
+      <w:proofErr w:type="spellStart"/>
+      <w:r>
+        <w:rPr>
+          <w:szCs w:val="32"/>
+          <w:lang w:val="en-ID"/>
+        </w:rPr>
+        <w:t>pada</w:t>
       </w:r>
       <w:proofErr w:type="spellEnd"/>
       <w:r>
@@ -2434,7 +3549,15 @@
           <w:szCs w:val="32"/>
           <w:lang w:val="en-ID"/>
         </w:rPr>
-        <w:t xml:space="preserve"> input </w:t>
+        <w:t xml:space="preserve"> </w:t>
+      </w:r>
+      <w:r>
+        <w:rPr>
+          <w:szCs w:val="32"/>
+          <w:lang w:val="en-ID"/>
+        </w:rPr>
+        <w:lastRenderedPageBreak/>
+        <w:t xml:space="preserve">input </w:t>
       </w:r>
       <w:proofErr w:type="spellStart"/>
       <w:r>
@@ -2481,7 +3604,14 @@
           <w:szCs w:val="32"/>
           <w:lang w:val="en-ID"/>
         </w:rPr>
-        <w:t xml:space="preserve"> data yang </w:t>
+        <w:t xml:space="preserve"> </w:t>
+      </w:r>
+      <w:r>
+        <w:rPr>
+          <w:szCs w:val="32"/>
+          <w:lang w:val="en-ID"/>
+        </w:rPr>
+        <w:t xml:space="preserve">data yang </w:t>
       </w:r>
       <w:proofErr w:type="spellStart"/>
       <w:r>
@@ -2569,6 +3699,189 @@
           <w:szCs w:val="32"/>
           <w:lang w:val="en-ID"/>
         </w:rPr>
+        <w:t>apapun</w:t>
+      </w:r>
+      <w:proofErr w:type="spellEnd"/>
+      <w:r>
+        <w:rPr>
+          <w:szCs w:val="32"/>
+          <w:lang w:val="en-ID"/>
+        </w:rPr>
+        <w:t xml:space="preserve">, </w:t>
+      </w:r>
+      <w:proofErr w:type="spellStart"/>
+      <w:r>
+        <w:rPr>
+          <w:szCs w:val="32"/>
+          <w:lang w:val="en-ID"/>
+        </w:rPr>
+        <w:t>baik</w:t>
+      </w:r>
+      <w:proofErr w:type="spellEnd"/>
+      <w:r>
+        <w:rPr>
+          <w:szCs w:val="32"/>
+          <w:lang w:val="en-ID"/>
+        </w:rPr>
+        <w:t xml:space="preserve"> data </w:t>
+      </w:r>
+      <w:proofErr w:type="spellStart"/>
+      <w:r>
+        <w:rPr>
+          <w:szCs w:val="32"/>
+          <w:lang w:val="en-ID"/>
+        </w:rPr>
+        <w:t>tersebut</w:t>
+      </w:r>
+      <w:proofErr w:type="spellEnd"/>
+      <w:r>
+        <w:rPr>
+          <w:szCs w:val="32"/>
+          <w:lang w:val="en-ID"/>
+        </w:rPr>
+        <w:t xml:space="preserve"> </w:t>
+      </w:r>
+      <w:proofErr w:type="spellStart"/>
+      <w:r>
+        <w:rPr>
+          <w:szCs w:val="32"/>
+          <w:lang w:val="en-ID"/>
+        </w:rPr>
+        <w:t>memiliki</w:t>
+      </w:r>
+      <w:proofErr w:type="spellEnd"/>
+      <w:r>
+        <w:rPr>
+          <w:szCs w:val="32"/>
+          <w:lang w:val="en-ID"/>
+        </w:rPr>
+        <w:t xml:space="preserve"> </w:t>
+      </w:r>
+      <w:proofErr w:type="spellStart"/>
+      <w:r>
+        <w:rPr>
+          <w:szCs w:val="32"/>
+          <w:lang w:val="en-ID"/>
+        </w:rPr>
+        <w:t>identitas</w:t>
+      </w:r>
+      <w:proofErr w:type="spellEnd"/>
+      <w:r>
+        <w:rPr>
+          <w:szCs w:val="32"/>
+          <w:lang w:val="en-ID"/>
+        </w:rPr>
+        <w:t xml:space="preserve"> </w:t>
+      </w:r>
+      <w:proofErr w:type="spellStart"/>
+      <w:r>
+        <w:rPr>
+          <w:szCs w:val="32"/>
+          <w:lang w:val="en-ID"/>
+        </w:rPr>
+        <w:t>berupa</w:t>
+      </w:r>
+      <w:proofErr w:type="spellEnd"/>
+      <w:r>
+        <w:rPr>
+          <w:szCs w:val="32"/>
+          <w:lang w:val="en-ID"/>
+        </w:rPr>
+        <w:t xml:space="preserve"> </w:t>
+      </w:r>
+      <w:proofErr w:type="spellStart"/>
+      <w:r>
+        <w:rPr>
+          <w:szCs w:val="32"/>
+          <w:lang w:val="en-ID"/>
+        </w:rPr>
+        <w:t>informasi</w:t>
+      </w:r>
+      <w:proofErr w:type="spellEnd"/>
+      <w:r>
+        <w:rPr>
+          <w:szCs w:val="32"/>
+          <w:lang w:val="en-ID"/>
+        </w:rPr>
+        <w:t xml:space="preserve"> header, </w:t>
+      </w:r>
+      <w:proofErr w:type="spellStart"/>
+      <w:r>
+        <w:rPr>
+          <w:szCs w:val="32"/>
+          <w:lang w:val="en-ID"/>
+        </w:rPr>
+        <w:t>kategori</w:t>
+      </w:r>
+      <w:proofErr w:type="spellEnd"/>
+      <w:r>
+        <w:rPr>
+          <w:szCs w:val="32"/>
+          <w:lang w:val="en-ID"/>
+        </w:rPr>
+        <w:t>,</w:t>
+      </w:r>
+      <w:r>
+        <w:rPr>
+          <w:szCs w:val="32"/>
+          <w:lang w:val="en-ID"/>
+        </w:rPr>
+        <w:t xml:space="preserve"> </w:t>
+      </w:r>
+      <w:proofErr w:type="spellStart"/>
+      <w:r>
+        <w:rPr>
+          <w:szCs w:val="32"/>
+          <w:lang w:val="en-ID"/>
+        </w:rPr>
+        <w:t>ataupun</w:t>
+      </w:r>
+      <w:proofErr w:type="spellEnd"/>
+      <w:r>
+        <w:rPr>
+          <w:szCs w:val="32"/>
+          <w:lang w:val="en-ID"/>
+        </w:rPr>
+        <w:t xml:space="preserve"> </w:t>
+      </w:r>
+      <w:proofErr w:type="spellStart"/>
+      <w:r>
+        <w:rPr>
+          <w:szCs w:val="32"/>
+          <w:lang w:val="en-ID"/>
+        </w:rPr>
+        <w:t>tidak</w:t>
+      </w:r>
+      <w:proofErr w:type="spellEnd"/>
+      <w:r>
+        <w:rPr>
+          <w:szCs w:val="32"/>
+          <w:lang w:val="en-ID"/>
+        </w:rPr>
+        <w:t xml:space="preserve">, </w:t>
+      </w:r>
+      <w:proofErr w:type="spellStart"/>
+      <w:r>
+        <w:rPr>
+          <w:szCs w:val="32"/>
+          <w:lang w:val="en-ID"/>
+        </w:rPr>
+        <w:t>sehingga</w:t>
+      </w:r>
+      <w:proofErr w:type="spellEnd"/>
+      <w:r>
+        <w:rPr>
+          <w:szCs w:val="32"/>
+          <w:lang w:val="en-ID"/>
+        </w:rPr>
+        <w:t xml:space="preserve"> corpus </w:t>
+      </w:r>
+      <w:proofErr w:type="spellStart"/>
+      <w:r>
+        <w:rPr>
+          <w:szCs w:val="32"/>
+          <w:lang w:val="en-ID"/>
+        </w:rPr>
         <w:t>dan</w:t>
       </w:r>
       <w:proofErr w:type="spellEnd"/>
@@ -2585,55 +3898,62 @@
           <w:szCs w:val="32"/>
           <w:lang w:val="en-ID"/>
         </w:rPr>
-        <w:t>menerjemahkannya</w:t>
-      </w:r>
-      <w:proofErr w:type="spellEnd"/>
-      <w:r>
-        <w:rPr>
-          <w:szCs w:val="32"/>
-          <w:lang w:val="en-ID"/>
-        </w:rPr>
-        <w:t xml:space="preserve"> </w:t>
-      </w:r>
-      <w:proofErr w:type="spellStart"/>
-      <w:r>
-        <w:rPr>
-          <w:szCs w:val="32"/>
-          <w:lang w:val="en-ID"/>
-        </w:rPr>
-        <w:t>kedalam</w:t>
-      </w:r>
-      <w:proofErr w:type="spellEnd"/>
-      <w:r>
-        <w:rPr>
-          <w:szCs w:val="32"/>
-          <w:lang w:val="en-ID"/>
-        </w:rPr>
-        <w:t xml:space="preserve"> </w:t>
-      </w:r>
-      <w:proofErr w:type="spellStart"/>
-      <w:r>
-        <w:rPr>
-          <w:szCs w:val="32"/>
-          <w:lang w:val="en-ID"/>
-        </w:rPr>
-        <w:t>bentuk</w:t>
-      </w:r>
-      <w:proofErr w:type="spellEnd"/>
-      <w:r>
-        <w:rPr>
-          <w:szCs w:val="32"/>
-          <w:lang w:val="en-ID"/>
-        </w:rPr>
-        <w:t xml:space="preserve"> </w:t>
-      </w:r>
-      <w:proofErr w:type="spellStart"/>
-      <w:r>
-        <w:rPr>
-          <w:szCs w:val="32"/>
-          <w:lang w:val="en-ID"/>
-        </w:rPr>
-        <w:t>tekstual</w:t>
+        <w:t>keluaran</w:t>
+      </w:r>
+      <w:proofErr w:type="spellEnd"/>
+      <w:r>
+        <w:rPr>
+          <w:szCs w:val="32"/>
+          <w:lang w:val="en-ID"/>
+        </w:rPr>
+        <w:t xml:space="preserve"> yang </w:t>
+      </w:r>
+      <w:proofErr w:type="spellStart"/>
+      <w:r>
+        <w:rPr>
+          <w:szCs w:val="32"/>
+          <w:lang w:val="en-ID"/>
+        </w:rPr>
+        <w:t>dihasil</w:t>
+      </w:r>
+      <w:r>
+        <w:rPr>
+          <w:szCs w:val="32"/>
+          <w:lang w:val="en-ID"/>
+        </w:rPr>
+        <w:t>kan</w:t>
+      </w:r>
+      <w:proofErr w:type="spellEnd"/>
+      <w:r>
+        <w:rPr>
+          <w:szCs w:val="32"/>
+          <w:lang w:val="en-ID"/>
+        </w:rPr>
+        <w:t xml:space="preserve"> </w:t>
+      </w:r>
+      <w:proofErr w:type="spellStart"/>
+      <w:r>
+        <w:rPr>
+          <w:szCs w:val="32"/>
+          <w:lang w:val="en-ID"/>
+        </w:rPr>
+        <w:t>bersifat</w:t>
+      </w:r>
+      <w:proofErr w:type="spellEnd"/>
+      <w:r>
+        <w:rPr>
+          <w:szCs w:val="32"/>
+          <w:lang w:val="en-ID"/>
+        </w:rPr>
+        <w:t xml:space="preserve"> se-general </w:t>
+      </w:r>
+      <w:proofErr w:type="spellStart"/>
+      <w:r>
+        <w:rPr>
+          <w:szCs w:val="32"/>
+          <w:lang w:val="en-ID"/>
+        </w:rPr>
+        <w:t>mungkin</w:t>
       </w:r>
       <w:proofErr w:type="spellEnd"/>
       <w:r>
@@ -3376,6 +4696,109 @@
           <w:szCs w:val="32"/>
           <w:lang w:val="en-ID"/>
         </w:rPr>
+        <w:t>tidak</w:t>
+      </w:r>
+      <w:proofErr w:type="spellEnd"/>
+      <w:r>
+        <w:rPr>
+          <w:szCs w:val="32"/>
+          <w:lang w:val="en-ID"/>
+        </w:rPr>
+        <w:t xml:space="preserve"> </w:t>
+      </w:r>
+      <w:proofErr w:type="spellStart"/>
+      <w:r>
+        <w:rPr>
+          <w:szCs w:val="32"/>
+          <w:lang w:val="en-ID"/>
+        </w:rPr>
+        <w:t>terb</w:t>
+      </w:r>
+      <w:r>
+        <w:rPr>
+          <w:szCs w:val="32"/>
+          <w:lang w:val="en-ID"/>
+        </w:rPr>
+        <w:t>atas</w:t>
+      </w:r>
+      <w:proofErr w:type="spellEnd"/>
+      <w:r>
+        <w:rPr>
+          <w:szCs w:val="32"/>
+          <w:lang w:val="en-ID"/>
+        </w:rPr>
+        <w:t xml:space="preserve"> </w:t>
+      </w:r>
+      <w:proofErr w:type="spellStart"/>
+      <w:r>
+        <w:rPr>
+          <w:szCs w:val="32"/>
+          <w:lang w:val="en-ID"/>
+        </w:rPr>
+        <w:t>pada</w:t>
+      </w:r>
+      <w:proofErr w:type="spellEnd"/>
+      <w:r>
+        <w:rPr>
+          <w:szCs w:val="32"/>
+          <w:lang w:val="en-ID"/>
+        </w:rPr>
+        <w:t xml:space="preserve"> </w:t>
+      </w:r>
+      <w:proofErr w:type="spellStart"/>
+      <w:r>
+        <w:rPr>
+          <w:szCs w:val="32"/>
+          <w:lang w:val="en-ID"/>
+        </w:rPr>
+        <w:t>suatu</w:t>
+      </w:r>
+      <w:proofErr w:type="spellEnd"/>
+      <w:r>
+        <w:rPr>
+          <w:szCs w:val="32"/>
+          <w:lang w:val="en-ID"/>
+        </w:rPr>
+        <w:t xml:space="preserve"> </w:t>
+      </w:r>
+      <w:proofErr w:type="spellStart"/>
+      <w:r>
+        <w:rPr>
+          <w:szCs w:val="32"/>
+          <w:lang w:val="en-ID"/>
+        </w:rPr>
+        <w:t>bidang</w:t>
+      </w:r>
+      <w:proofErr w:type="spellEnd"/>
+      <w:r>
+        <w:rPr>
+          <w:szCs w:val="32"/>
+          <w:lang w:val="en-ID"/>
+        </w:rPr>
+        <w:t xml:space="preserve"> </w:t>
+      </w:r>
+      <w:proofErr w:type="spellStart"/>
+      <w:r>
+        <w:rPr>
+          <w:szCs w:val="32"/>
+          <w:lang w:val="en-ID"/>
+        </w:rPr>
+        <w:t>spesifik</w:t>
+      </w:r>
+      <w:proofErr w:type="spellEnd"/>
+      <w:r>
+        <w:rPr>
+          <w:szCs w:val="32"/>
+          <w:lang w:val="en-ID"/>
+        </w:rPr>
+        <w:t xml:space="preserve">, </w:t>
+      </w:r>
+      <w:proofErr w:type="spellStart"/>
+      <w:r>
+        <w:rPr>
+          <w:szCs w:val="32"/>
+          <w:lang w:val="en-ID"/>
+        </w:rPr>
         <w:t>dan</w:t>
       </w:r>
       <w:proofErr w:type="spellEnd"/>
@@ -3392,87 +4815,151 @@
           <w:szCs w:val="32"/>
           <w:lang w:val="en-ID"/>
         </w:rPr>
+        <w:t>dapat</w:t>
+      </w:r>
+      <w:proofErr w:type="spellEnd"/>
+      <w:r>
+        <w:rPr>
+          <w:szCs w:val="32"/>
+          <w:lang w:val="en-ID"/>
+        </w:rPr>
+        <w:t xml:space="preserve"> </w:t>
+      </w:r>
+      <w:proofErr w:type="spellStart"/>
+      <w:r>
+        <w:rPr>
+          <w:szCs w:val="32"/>
+          <w:lang w:val="en-ID"/>
+        </w:rPr>
+        <w:t>menerima</w:t>
+      </w:r>
+      <w:proofErr w:type="spellEnd"/>
+      <w:r>
+        <w:rPr>
+          <w:szCs w:val="32"/>
+          <w:lang w:val="en-ID"/>
+        </w:rPr>
+        <w:t xml:space="preserve"> </w:t>
+      </w:r>
+      <w:proofErr w:type="spellStart"/>
+      <w:r>
+        <w:rPr>
+          <w:szCs w:val="32"/>
+          <w:lang w:val="en-ID"/>
+        </w:rPr>
+        <w:t>masukan</w:t>
+      </w:r>
+      <w:proofErr w:type="spellEnd"/>
+      <w:r>
+        <w:rPr>
+          <w:szCs w:val="32"/>
+          <w:lang w:val="en-ID"/>
+        </w:rPr>
+        <w:t xml:space="preserve"> </w:t>
+      </w:r>
+      <w:proofErr w:type="spellStart"/>
+      <w:r>
+        <w:rPr>
+          <w:szCs w:val="32"/>
+          <w:lang w:val="en-ID"/>
+        </w:rPr>
+        <w:t>baik</w:t>
+      </w:r>
+      <w:proofErr w:type="spellEnd"/>
+      <w:r>
+        <w:rPr>
+          <w:szCs w:val="32"/>
+          <w:lang w:val="en-ID"/>
+        </w:rPr>
+        <w:t xml:space="preserve"> data </w:t>
+      </w:r>
+      <w:proofErr w:type="spellStart"/>
+      <w:r>
+        <w:rPr>
+          <w:szCs w:val="32"/>
+          <w:lang w:val="en-ID"/>
+        </w:rPr>
+        <w:t>tersebut</w:t>
+      </w:r>
+      <w:proofErr w:type="spellEnd"/>
+      <w:r>
+        <w:rPr>
+          <w:szCs w:val="32"/>
+          <w:lang w:val="en-ID"/>
+        </w:rPr>
+        <w:t xml:space="preserve"> </w:t>
+      </w:r>
+      <w:proofErr w:type="spellStart"/>
+      <w:r>
+        <w:rPr>
+          <w:szCs w:val="32"/>
+          <w:lang w:val="en-ID"/>
+        </w:rPr>
+        <w:t>memiliki</w:t>
+      </w:r>
+      <w:proofErr w:type="spellEnd"/>
+      <w:r>
+        <w:rPr>
+          <w:szCs w:val="32"/>
+          <w:lang w:val="en-ID"/>
+        </w:rPr>
+        <w:t xml:space="preserve"> </w:t>
+      </w:r>
+      <w:proofErr w:type="spellStart"/>
+      <w:r>
+        <w:rPr>
+          <w:szCs w:val="32"/>
+          <w:lang w:val="en-ID"/>
+        </w:rPr>
+        <w:t>informasi</w:t>
+      </w:r>
+      <w:proofErr w:type="spellEnd"/>
+      <w:r>
+        <w:rPr>
+          <w:szCs w:val="32"/>
+          <w:lang w:val="en-ID"/>
+        </w:rPr>
+        <w:t xml:space="preserve"> </w:t>
+      </w:r>
+      <w:proofErr w:type="spellStart"/>
+      <w:r>
+        <w:rPr>
+          <w:szCs w:val="32"/>
+          <w:lang w:val="en-ID"/>
+        </w:rPr>
+        <w:t>berupa</w:t>
+      </w:r>
+      <w:proofErr w:type="spellEnd"/>
+      <w:r>
+        <w:rPr>
+          <w:szCs w:val="32"/>
+          <w:lang w:val="en-ID"/>
+        </w:rPr>
+        <w:t xml:space="preserve"> header </w:t>
+      </w:r>
+      <w:proofErr w:type="spellStart"/>
+      <w:r>
+        <w:rPr>
+          <w:szCs w:val="32"/>
+          <w:lang w:val="en-ID"/>
+        </w:rPr>
+        <w:t>atau</w:t>
+      </w:r>
+      <w:proofErr w:type="spellEnd"/>
+      <w:r>
+        <w:rPr>
+          <w:szCs w:val="32"/>
+          <w:lang w:val="en-ID"/>
+        </w:rPr>
+        <w:t xml:space="preserve"> </w:t>
+      </w:r>
+      <w:proofErr w:type="spellStart"/>
+      <w:r>
+        <w:rPr>
+          <w:szCs w:val="32"/>
+          <w:lang w:val="en-ID"/>
+        </w:rPr>
         <w:t>tidak</w:t>
-      </w:r>
-      <w:proofErr w:type="spellEnd"/>
-      <w:r>
-        <w:rPr>
-          <w:szCs w:val="32"/>
-          <w:lang w:val="en-ID"/>
-        </w:rPr>
-        <w:t xml:space="preserve"> </w:t>
-      </w:r>
-      <w:proofErr w:type="spellStart"/>
-      <w:r>
-        <w:rPr>
-          <w:szCs w:val="32"/>
-          <w:lang w:val="en-ID"/>
-        </w:rPr>
-        <w:t>terbatas</w:t>
-      </w:r>
-      <w:proofErr w:type="spellEnd"/>
-      <w:r>
-        <w:rPr>
-          <w:szCs w:val="32"/>
-          <w:lang w:val="en-ID"/>
-        </w:rPr>
-        <w:t xml:space="preserve"> </w:t>
-      </w:r>
-      <w:proofErr w:type="spellStart"/>
-      <w:r>
-        <w:rPr>
-          <w:szCs w:val="32"/>
-          <w:lang w:val="en-ID"/>
-        </w:rPr>
-        <w:t>pada</w:t>
-      </w:r>
-      <w:proofErr w:type="spellEnd"/>
-      <w:r>
-        <w:rPr>
-          <w:szCs w:val="32"/>
-          <w:lang w:val="en-ID"/>
-        </w:rPr>
-        <w:t xml:space="preserve"> </w:t>
-      </w:r>
-      <w:proofErr w:type="spellStart"/>
-      <w:r>
-        <w:rPr>
-          <w:szCs w:val="32"/>
-          <w:lang w:val="en-ID"/>
-        </w:rPr>
-        <w:t>suatu</w:t>
-      </w:r>
-      <w:proofErr w:type="spellEnd"/>
-      <w:r>
-        <w:rPr>
-          <w:szCs w:val="32"/>
-          <w:lang w:val="en-ID"/>
-        </w:rPr>
-        <w:t xml:space="preserve"> </w:t>
-      </w:r>
-      <w:proofErr w:type="spellStart"/>
-      <w:r>
-        <w:rPr>
-          <w:szCs w:val="32"/>
-          <w:lang w:val="en-ID"/>
-        </w:rPr>
-        <w:t>bidang</w:t>
-      </w:r>
-      <w:proofErr w:type="spellEnd"/>
-      <w:r>
-        <w:rPr>
-          <w:szCs w:val="32"/>
-          <w:lang w:val="en-ID"/>
-        </w:rPr>
-        <w:t xml:space="preserve"> </w:t>
-      </w:r>
-      <w:proofErr w:type="spellStart"/>
-      <w:r>
-        <w:rPr>
-          <w:szCs w:val="32"/>
-          <w:lang w:val="en-ID"/>
-        </w:rPr>
-        <w:t>spesifik</w:t>
       </w:r>
       <w:proofErr w:type="spellEnd"/>
       <w:r>
@@ -3491,30 +4978,708 @@
         <w:jc w:val="both"/>
         <w:rPr>
           <w:szCs w:val="32"/>
-          <w:lang w:val="id-ID"/>
-        </w:rPr>
-      </w:pPr>
-      <w:r>
-        <w:rPr>
-          <w:szCs w:val="32"/>
-          <w:lang w:val="en-ID"/>
-        </w:rPr>
-        <w:lastRenderedPageBreak/>
-        <w:t xml:space="preserve">(Need to update) </w:t>
-      </w:r>
-      <w:r>
-        <w:rPr>
-          <w:szCs w:val="32"/>
-          <w:lang w:val="id-ID"/>
-        </w:rPr>
-        <w:t>Sumber data yang digunakan dalam penelitian ini didapatkan langsung dari Badan Pusat Statistik (BPS). Beb</w:t>
-      </w:r>
-      <w:r>
-        <w:rPr>
-          <w:szCs w:val="32"/>
-          <w:lang w:val="id-ID"/>
-        </w:rPr>
-        <w:t xml:space="preserve">erapa data yang digunakan, meliputi data inflasi bulanan, data Indeks Harga Konsumen (IHK) per kelompok dan subkelompok, gabungan dari 82 kota, data inflasi menurut kelompok komoditi, data tingkat inflasi gabungan 82 kota, data inflasi umum, data harga yang diatur pemerintah, dan barang bergejolak inflasi indonesia. Karena pada dasarnya di era </w:t>
+        </w:rPr>
+      </w:pPr>
+      <w:r>
+        <w:rPr>
+          <w:szCs w:val="32"/>
+        </w:rPr>
+        <w:t xml:space="preserve">Data yang </w:t>
+      </w:r>
+      <w:proofErr w:type="spellStart"/>
+      <w:r>
+        <w:rPr>
+          <w:szCs w:val="32"/>
+        </w:rPr>
+        <w:t>digunakan</w:t>
+      </w:r>
+      <w:proofErr w:type="spellEnd"/>
+      <w:r>
+        <w:rPr>
+          <w:szCs w:val="32"/>
+        </w:rPr>
+        <w:t xml:space="preserve"> </w:t>
+      </w:r>
+      <w:proofErr w:type="spellStart"/>
+      <w:r>
+        <w:rPr>
+          <w:szCs w:val="32"/>
+        </w:rPr>
+        <w:t>dalam</w:t>
+      </w:r>
+      <w:proofErr w:type="spellEnd"/>
+      <w:r>
+        <w:rPr>
+          <w:szCs w:val="32"/>
+        </w:rPr>
+        <w:t xml:space="preserve"> </w:t>
+      </w:r>
+      <w:proofErr w:type="spellStart"/>
+      <w:r>
+        <w:rPr>
+          <w:szCs w:val="32"/>
+        </w:rPr>
+        <w:t>penelitian</w:t>
+      </w:r>
+      <w:proofErr w:type="spellEnd"/>
+      <w:r>
+        <w:rPr>
+          <w:szCs w:val="32"/>
+        </w:rPr>
+        <w:t xml:space="preserve"> </w:t>
+      </w:r>
+      <w:proofErr w:type="spellStart"/>
+      <w:r>
+        <w:rPr>
+          <w:szCs w:val="32"/>
+        </w:rPr>
+        <w:t>ini</w:t>
+      </w:r>
+      <w:proofErr w:type="spellEnd"/>
+      <w:r>
+        <w:rPr>
+          <w:szCs w:val="32"/>
+        </w:rPr>
+        <w:t xml:space="preserve"> </w:t>
+      </w:r>
+      <w:proofErr w:type="spellStart"/>
+      <w:r>
+        <w:rPr>
+          <w:szCs w:val="32"/>
+        </w:rPr>
+        <w:t>meliputi</w:t>
+      </w:r>
+      <w:proofErr w:type="spellEnd"/>
+      <w:r>
+        <w:rPr>
+          <w:szCs w:val="32"/>
+        </w:rPr>
+        <w:t xml:space="preserve"> d</w:t>
+      </w:r>
+      <w:r>
+        <w:rPr>
+          <w:szCs w:val="32"/>
+        </w:rPr>
+        <w:t xml:space="preserve">ata </w:t>
+      </w:r>
+      <w:proofErr w:type="spellStart"/>
+      <w:r>
+        <w:rPr>
+          <w:szCs w:val="32"/>
+        </w:rPr>
+        <w:t>nilai</w:t>
+      </w:r>
+      <w:proofErr w:type="spellEnd"/>
+      <w:r>
+        <w:rPr>
+          <w:szCs w:val="32"/>
+        </w:rPr>
+        <w:t xml:space="preserve"> </w:t>
+      </w:r>
+      <w:proofErr w:type="spellStart"/>
+      <w:r>
+        <w:rPr>
+          <w:szCs w:val="32"/>
+        </w:rPr>
+        <w:t>tukar</w:t>
+      </w:r>
+      <w:proofErr w:type="spellEnd"/>
+      <w:r>
+        <w:rPr>
+          <w:szCs w:val="32"/>
+        </w:rPr>
+        <w:t xml:space="preserve"> </w:t>
+      </w:r>
+      <w:proofErr w:type="spellStart"/>
+      <w:r>
+        <w:rPr>
+          <w:szCs w:val="32"/>
+        </w:rPr>
+        <w:t>mata</w:t>
+      </w:r>
+      <w:proofErr w:type="spellEnd"/>
+      <w:r>
+        <w:rPr>
+          <w:szCs w:val="32"/>
+        </w:rPr>
+        <w:t xml:space="preserve"> </w:t>
+      </w:r>
+      <w:proofErr w:type="spellStart"/>
+      <w:r>
+        <w:rPr>
+          <w:szCs w:val="32"/>
+        </w:rPr>
+        <w:t>uang</w:t>
+      </w:r>
+      <w:proofErr w:type="spellEnd"/>
+      <w:r>
+        <w:rPr>
+          <w:szCs w:val="32"/>
+        </w:rPr>
+        <w:t xml:space="preserve"> </w:t>
+      </w:r>
+      <w:proofErr w:type="spellStart"/>
+      <w:r>
+        <w:rPr>
+          <w:szCs w:val="32"/>
+        </w:rPr>
+        <w:t>asing</w:t>
+      </w:r>
+      <w:proofErr w:type="spellEnd"/>
+      <w:r>
+        <w:rPr>
+          <w:szCs w:val="32"/>
+        </w:rPr>
+        <w:t xml:space="preserve"> </w:t>
+      </w:r>
+      <w:proofErr w:type="spellStart"/>
+      <w:r>
+        <w:rPr>
+          <w:szCs w:val="32"/>
+        </w:rPr>
+        <w:t>terhadap</w:t>
+      </w:r>
+      <w:proofErr w:type="spellEnd"/>
+      <w:r>
+        <w:rPr>
+          <w:szCs w:val="32"/>
+        </w:rPr>
+        <w:t xml:space="preserve"> rupiah</w:t>
+      </w:r>
+      <w:r>
+        <w:rPr>
+          <w:szCs w:val="32"/>
+        </w:rPr>
+        <w:t xml:space="preserve"> (</w:t>
+      </w:r>
+      <w:proofErr w:type="spellStart"/>
+      <w:r>
+        <w:rPr>
+          <w:szCs w:val="32"/>
+        </w:rPr>
+        <w:t>kurs</w:t>
+      </w:r>
+      <w:proofErr w:type="spellEnd"/>
+      <w:r>
+        <w:rPr>
+          <w:szCs w:val="32"/>
+        </w:rPr>
+        <w:t xml:space="preserve">), </w:t>
+      </w:r>
+      <w:r>
+        <w:rPr>
+          <w:szCs w:val="32"/>
+        </w:rPr>
+        <w:t xml:space="preserve">data </w:t>
+      </w:r>
+      <w:proofErr w:type="spellStart"/>
+      <w:r>
+        <w:rPr>
+          <w:szCs w:val="32"/>
+        </w:rPr>
+        <w:t>klimatologi</w:t>
+      </w:r>
+      <w:proofErr w:type="spellEnd"/>
+      <w:r>
+        <w:rPr>
+          <w:szCs w:val="32"/>
+        </w:rPr>
+        <w:t xml:space="preserve">, </w:t>
+      </w:r>
+      <w:proofErr w:type="spellStart"/>
+      <w:r>
+        <w:rPr>
+          <w:szCs w:val="32"/>
+        </w:rPr>
+        <w:t>dan</w:t>
+      </w:r>
+      <w:proofErr w:type="spellEnd"/>
+      <w:r>
+        <w:rPr>
+          <w:szCs w:val="32"/>
+        </w:rPr>
+        <w:t xml:space="preserve"> data </w:t>
+      </w:r>
+      <w:proofErr w:type="spellStart"/>
+      <w:r>
+        <w:rPr>
+          <w:szCs w:val="32"/>
+        </w:rPr>
+        <w:t>kualitas</w:t>
+      </w:r>
+      <w:proofErr w:type="spellEnd"/>
+      <w:r>
+        <w:rPr>
+          <w:szCs w:val="32"/>
+        </w:rPr>
+        <w:t xml:space="preserve"> </w:t>
+      </w:r>
+      <w:proofErr w:type="spellStart"/>
+      <w:r>
+        <w:rPr>
+          <w:szCs w:val="32"/>
+        </w:rPr>
+        <w:t>udara</w:t>
+      </w:r>
+      <w:proofErr w:type="spellEnd"/>
+      <w:r>
+        <w:rPr>
+          <w:szCs w:val="32"/>
+        </w:rPr>
+        <w:t>.</w:t>
+      </w:r>
+      <w:r>
+        <w:rPr>
+          <w:szCs w:val="32"/>
+        </w:rPr>
+        <w:t xml:space="preserve"> </w:t>
+      </w:r>
+      <w:proofErr w:type="spellStart"/>
+      <w:r>
+        <w:rPr>
+          <w:szCs w:val="32"/>
+        </w:rPr>
+        <w:t>Untuk</w:t>
+      </w:r>
+      <w:proofErr w:type="spellEnd"/>
+      <w:r>
+        <w:rPr>
+          <w:szCs w:val="32"/>
+        </w:rPr>
+        <w:t xml:space="preserve"> </w:t>
+      </w:r>
+      <w:proofErr w:type="spellStart"/>
+      <w:r>
+        <w:rPr>
+          <w:szCs w:val="32"/>
+        </w:rPr>
+        <w:t>me</w:t>
+      </w:r>
+      <w:r>
+        <w:rPr>
+          <w:szCs w:val="32"/>
+        </w:rPr>
+        <w:t>ngolah</w:t>
+      </w:r>
+      <w:proofErr w:type="spellEnd"/>
+      <w:r>
+        <w:rPr>
+          <w:szCs w:val="32"/>
+        </w:rPr>
+        <w:t xml:space="preserve"> data yang </w:t>
+      </w:r>
+      <w:proofErr w:type="spellStart"/>
+      <w:r>
+        <w:rPr>
+          <w:szCs w:val="32"/>
+        </w:rPr>
+        <w:t>bersifat</w:t>
+      </w:r>
+      <w:proofErr w:type="spellEnd"/>
+      <w:r>
+        <w:rPr>
+          <w:szCs w:val="32"/>
+        </w:rPr>
+        <w:t xml:space="preserve"> </w:t>
+      </w:r>
+      <w:proofErr w:type="spellStart"/>
+      <w:r>
+        <w:rPr>
+          <w:szCs w:val="32"/>
+        </w:rPr>
+        <w:t>eksak</w:t>
+      </w:r>
+      <w:proofErr w:type="spellEnd"/>
+      <w:r>
+        <w:rPr>
+          <w:szCs w:val="32"/>
+        </w:rPr>
+        <w:t xml:space="preserve"> </w:t>
+      </w:r>
+      <w:proofErr w:type="spellStart"/>
+      <w:r>
+        <w:rPr>
+          <w:szCs w:val="32"/>
+        </w:rPr>
+        <w:t>tesebut</w:t>
+      </w:r>
+      <w:proofErr w:type="spellEnd"/>
+      <w:r>
+        <w:rPr>
+          <w:szCs w:val="32"/>
+        </w:rPr>
+        <w:t xml:space="preserve"> </w:t>
+      </w:r>
+      <w:proofErr w:type="spellStart"/>
+      <w:r>
+        <w:rPr>
+          <w:szCs w:val="32"/>
+        </w:rPr>
+        <w:t>secara</w:t>
+      </w:r>
+      <w:proofErr w:type="spellEnd"/>
+      <w:r>
+        <w:rPr>
+          <w:szCs w:val="32"/>
+        </w:rPr>
+        <w:t xml:space="preserve"> manual </w:t>
+      </w:r>
+      <w:proofErr w:type="spellStart"/>
+      <w:r>
+        <w:rPr>
+          <w:szCs w:val="32"/>
+        </w:rPr>
+        <w:t>tentu</w:t>
+      </w:r>
+      <w:proofErr w:type="spellEnd"/>
+      <w:r>
+        <w:rPr>
+          <w:szCs w:val="32"/>
+        </w:rPr>
+        <w:t xml:space="preserve"> </w:t>
+      </w:r>
+      <w:proofErr w:type="spellStart"/>
+      <w:r>
+        <w:rPr>
+          <w:szCs w:val="32"/>
+        </w:rPr>
+        <w:t>saja</w:t>
+      </w:r>
+      <w:proofErr w:type="spellEnd"/>
+      <w:r>
+        <w:rPr>
+          <w:szCs w:val="32"/>
+        </w:rPr>
+        <w:t xml:space="preserve"> </w:t>
+      </w:r>
+      <w:proofErr w:type="spellStart"/>
+      <w:r>
+        <w:rPr>
+          <w:szCs w:val="32"/>
+        </w:rPr>
+        <w:t>dibutuhkan</w:t>
+      </w:r>
+      <w:proofErr w:type="spellEnd"/>
+      <w:r>
+        <w:rPr>
+          <w:szCs w:val="32"/>
+        </w:rPr>
+        <w:t xml:space="preserve"> </w:t>
+      </w:r>
+      <w:proofErr w:type="spellStart"/>
+      <w:r>
+        <w:rPr>
+          <w:szCs w:val="32"/>
+        </w:rPr>
+        <w:t>sumber</w:t>
+      </w:r>
+      <w:proofErr w:type="spellEnd"/>
+      <w:r>
+        <w:rPr>
+          <w:szCs w:val="32"/>
+        </w:rPr>
+        <w:t xml:space="preserve"> </w:t>
+      </w:r>
+      <w:proofErr w:type="spellStart"/>
+      <w:r>
+        <w:rPr>
+          <w:szCs w:val="32"/>
+        </w:rPr>
+        <w:t>daya</w:t>
+      </w:r>
+      <w:proofErr w:type="spellEnd"/>
+      <w:r>
+        <w:rPr>
+          <w:szCs w:val="32"/>
+        </w:rPr>
+        <w:t xml:space="preserve"> </w:t>
+      </w:r>
+      <w:proofErr w:type="spellStart"/>
+      <w:r>
+        <w:rPr>
+          <w:szCs w:val="32"/>
+        </w:rPr>
+        <w:t>manusia</w:t>
+      </w:r>
+      <w:proofErr w:type="spellEnd"/>
+      <w:r>
+        <w:rPr>
+          <w:szCs w:val="32"/>
+        </w:rPr>
+        <w:t xml:space="preserve"> </w:t>
+      </w:r>
+      <w:proofErr w:type="spellStart"/>
+      <w:r>
+        <w:rPr>
+          <w:szCs w:val="32"/>
+        </w:rPr>
+        <w:t>dan</w:t>
+      </w:r>
+      <w:proofErr w:type="spellEnd"/>
+      <w:r>
+        <w:rPr>
+          <w:szCs w:val="32"/>
+        </w:rPr>
+        <w:t xml:space="preserve"> </w:t>
+      </w:r>
+      <w:proofErr w:type="spellStart"/>
+      <w:r>
+        <w:rPr>
+          <w:szCs w:val="32"/>
+        </w:rPr>
+        <w:t>waktu</w:t>
+      </w:r>
+      <w:proofErr w:type="spellEnd"/>
+      <w:r>
+        <w:rPr>
+          <w:szCs w:val="32"/>
+        </w:rPr>
+        <w:t xml:space="preserve"> yang </w:t>
+      </w:r>
+      <w:proofErr w:type="spellStart"/>
+      <w:r>
+        <w:rPr>
+          <w:szCs w:val="32"/>
+        </w:rPr>
+        <w:t>cukup</w:t>
+      </w:r>
+      <w:proofErr w:type="spellEnd"/>
+      <w:r>
+        <w:rPr>
+          <w:szCs w:val="32"/>
+        </w:rPr>
+        <w:t xml:space="preserve"> </w:t>
+      </w:r>
+      <w:proofErr w:type="spellStart"/>
+      <w:r>
+        <w:rPr>
+          <w:szCs w:val="32"/>
+        </w:rPr>
+        <w:t>untuk</w:t>
+      </w:r>
+      <w:proofErr w:type="spellEnd"/>
+      <w:r>
+        <w:rPr>
+          <w:szCs w:val="32"/>
+        </w:rPr>
+        <w:t xml:space="preserve"> </w:t>
+      </w:r>
+      <w:proofErr w:type="spellStart"/>
+      <w:r>
+        <w:rPr>
+          <w:szCs w:val="32"/>
+        </w:rPr>
+        <w:t>menganalisa</w:t>
+      </w:r>
+      <w:proofErr w:type="spellEnd"/>
+      <w:r>
+        <w:rPr>
+          <w:szCs w:val="32"/>
+        </w:rPr>
+        <w:t xml:space="preserve"> </w:t>
+      </w:r>
+      <w:proofErr w:type="spellStart"/>
+      <w:r>
+        <w:rPr>
+          <w:szCs w:val="32"/>
+        </w:rPr>
+        <w:t>dan</w:t>
+      </w:r>
+      <w:proofErr w:type="spellEnd"/>
+      <w:r>
+        <w:rPr>
+          <w:szCs w:val="32"/>
+        </w:rPr>
+        <w:t xml:space="preserve"> </w:t>
+      </w:r>
+      <w:proofErr w:type="spellStart"/>
+      <w:r>
+        <w:rPr>
+          <w:szCs w:val="32"/>
+        </w:rPr>
+        <w:t>menarik</w:t>
+      </w:r>
+      <w:proofErr w:type="spellEnd"/>
+      <w:r>
+        <w:rPr>
+          <w:szCs w:val="32"/>
+        </w:rPr>
+        <w:t xml:space="preserve"> </w:t>
+      </w:r>
+      <w:proofErr w:type="spellStart"/>
+      <w:r>
+        <w:rPr>
+          <w:szCs w:val="32"/>
+        </w:rPr>
+        <w:t>informasi</w:t>
+      </w:r>
+      <w:proofErr w:type="spellEnd"/>
+      <w:r>
+        <w:rPr>
+          <w:szCs w:val="32"/>
+        </w:rPr>
+        <w:t xml:space="preserve"> </w:t>
+      </w:r>
+      <w:proofErr w:type="spellStart"/>
+      <w:r>
+        <w:rPr>
+          <w:szCs w:val="32"/>
+        </w:rPr>
+        <w:t>dari</w:t>
+      </w:r>
+      <w:proofErr w:type="spellEnd"/>
+      <w:r>
+        <w:rPr>
+          <w:szCs w:val="32"/>
+        </w:rPr>
+        <w:t xml:space="preserve"> data </w:t>
+      </w:r>
+      <w:proofErr w:type="spellStart"/>
+      <w:r>
+        <w:rPr>
+          <w:szCs w:val="32"/>
+        </w:rPr>
+        <w:t>tersebut</w:t>
+      </w:r>
+      <w:proofErr w:type="spellEnd"/>
+      <w:r>
+        <w:rPr>
+          <w:szCs w:val="32"/>
+        </w:rPr>
+        <w:t xml:space="preserve">, </w:t>
+      </w:r>
+      <w:proofErr w:type="spellStart"/>
+      <w:r>
+        <w:rPr>
+          <w:szCs w:val="32"/>
+        </w:rPr>
+        <w:t>sehingga</w:t>
+      </w:r>
+      <w:proofErr w:type="spellEnd"/>
+      <w:r>
+        <w:rPr>
+          <w:szCs w:val="32"/>
+        </w:rPr>
+        <w:t xml:space="preserve"> </w:t>
+      </w:r>
+      <w:proofErr w:type="spellStart"/>
+      <w:r>
+        <w:rPr>
+          <w:szCs w:val="32"/>
+        </w:rPr>
+        <w:t>dengan</w:t>
+      </w:r>
+      <w:proofErr w:type="spellEnd"/>
+      <w:r>
+        <w:rPr>
+          <w:szCs w:val="32"/>
+        </w:rPr>
+        <w:t xml:space="preserve"> </w:t>
+      </w:r>
+      <w:proofErr w:type="spellStart"/>
+      <w:r>
+        <w:rPr>
+          <w:szCs w:val="32"/>
+        </w:rPr>
+        <w:t>adanya</w:t>
+      </w:r>
+      <w:proofErr w:type="spellEnd"/>
+      <w:r>
+        <w:rPr>
+          <w:szCs w:val="32"/>
+        </w:rPr>
+        <w:t xml:space="preserve"> D2T </w:t>
+      </w:r>
+      <w:proofErr w:type="spellStart"/>
+      <w:r>
+        <w:rPr>
+          <w:szCs w:val="32"/>
+        </w:rPr>
+        <w:t>ini</w:t>
+      </w:r>
+      <w:proofErr w:type="spellEnd"/>
+      <w:r>
+        <w:rPr>
+          <w:szCs w:val="32"/>
+        </w:rPr>
+        <w:t xml:space="preserve"> </w:t>
+      </w:r>
+      <w:proofErr w:type="spellStart"/>
+      <w:r>
+        <w:rPr>
+          <w:szCs w:val="32"/>
+        </w:rPr>
+        <w:t>sumber</w:t>
+      </w:r>
+      <w:proofErr w:type="spellEnd"/>
+      <w:r>
+        <w:rPr>
+          <w:szCs w:val="32"/>
+        </w:rPr>
+        <w:t xml:space="preserve"> </w:t>
+      </w:r>
+      <w:proofErr w:type="spellStart"/>
+      <w:r>
+        <w:rPr>
+          <w:szCs w:val="32"/>
+        </w:rPr>
+        <w:t>daya</w:t>
+      </w:r>
+      <w:proofErr w:type="spellEnd"/>
+      <w:r>
+        <w:rPr>
+          <w:szCs w:val="32"/>
+        </w:rPr>
+        <w:t xml:space="preserve"> </w:t>
+      </w:r>
+      <w:proofErr w:type="spellStart"/>
+      <w:r>
+        <w:rPr>
+          <w:szCs w:val="32"/>
+        </w:rPr>
+        <w:t>tersebut</w:t>
+      </w:r>
+      <w:proofErr w:type="spellEnd"/>
+      <w:r>
+        <w:rPr>
+          <w:szCs w:val="32"/>
+        </w:rPr>
+        <w:t xml:space="preserve"> bias </w:t>
+      </w:r>
+      <w:proofErr w:type="spellStart"/>
+      <w:r>
+        <w:rPr>
+          <w:szCs w:val="32"/>
+        </w:rPr>
+        <w:t>kita</w:t>
+      </w:r>
+      <w:proofErr w:type="spellEnd"/>
+      <w:r>
+        <w:rPr>
+          <w:szCs w:val="32"/>
+        </w:rPr>
+        <w:t xml:space="preserve"> </w:t>
+      </w:r>
+      <w:proofErr w:type="spellStart"/>
+      <w:r>
+        <w:rPr>
+          <w:szCs w:val="32"/>
+        </w:rPr>
+        <w:t>minimalisir</w:t>
+      </w:r>
+      <w:proofErr w:type="spellEnd"/>
+      <w:r>
+        <w:rPr>
+          <w:szCs w:val="32"/>
+        </w:rPr>
+        <w:t>.</w:t>
+      </w:r>
+      <w:r>
+        <w:rPr>
+          <w:szCs w:val="32"/>
+          <w:lang w:val="id-ID"/>
+        </w:rPr>
+        <w:t xml:space="preserve"> Karena pada dasarnya di era </w:t>
       </w:r>
       <w:r>
         <w:rPr>
@@ -3529,28 +5694,148 @@
           <w:szCs w:val="32"/>
           <w:lang w:val="id-ID"/>
         </w:rPr>
-        <w:t xml:space="preserve">ini ketersediaan data semakin meningkat, mudah diakses, variatif, dan juga dinamis. Namun jika tidak didampingi dengan sebuah sistem yang dapat mengelola data tersebut sehingga informasi yang diperoleh mudah dipahami maka akan dirasa sangat sulit jika kita harus menganalisis data tersebut secara manual. Maka tidak heran sistem D2T ini bisa menjadi suatu solusi yang dapat mempermudah dalam penyampaian </w:t>
-      </w:r>
-      <w:r>
-        <w:rPr>
-          <w:szCs w:val="32"/>
-          <w:lang w:val="id-ID"/>
-        </w:rPr>
-        <w:t xml:space="preserve">dan </w:t>
-      </w:r>
-      <w:r>
-        <w:rPr>
-          <w:szCs w:val="32"/>
-          <w:lang w:val="id-ID"/>
-        </w:rPr>
-        <w:t>analisis suatu informasi</w:t>
-      </w:r>
-      <w:r>
-        <w:rPr>
-          <w:szCs w:val="32"/>
-          <w:lang w:val="id-ID"/>
-        </w:rPr>
-        <w:t>.</w:t>
+        <w:t xml:space="preserve">ini ketersediaan data semakin meningkat, mudah diakses, variatif, dan juga dinamis. Namun jika tidak didampingi dengan sebuah sistem yang dapat mengelola data tersebut sehingga informasi yang diperoleh mudah dipahami maka akan dirasa sangat sulit jika kita harus menganalisis data tersebut secara manual. Maka tidak heran sistem D2T ini bisa menjadi suatu solusi yang dapat </w:t>
+      </w:r>
+      <w:proofErr w:type="spellStart"/>
+      <w:r>
+        <w:rPr>
+          <w:szCs w:val="32"/>
+        </w:rPr>
+        <w:t>mengurangi</w:t>
+      </w:r>
+      <w:proofErr w:type="spellEnd"/>
+      <w:r>
+        <w:rPr>
+          <w:szCs w:val="32"/>
+        </w:rPr>
+        <w:t xml:space="preserve"> </w:t>
+      </w:r>
+      <w:proofErr w:type="spellStart"/>
+      <w:r>
+        <w:rPr>
+          <w:szCs w:val="32"/>
+        </w:rPr>
+        <w:t>sumber</w:t>
+      </w:r>
+      <w:proofErr w:type="spellEnd"/>
+      <w:r>
+        <w:rPr>
+          <w:szCs w:val="32"/>
+        </w:rPr>
+        <w:t xml:space="preserve"> </w:t>
+      </w:r>
+      <w:proofErr w:type="spellStart"/>
+      <w:r>
+        <w:rPr>
+          <w:szCs w:val="32"/>
+        </w:rPr>
+        <w:t>daya</w:t>
+      </w:r>
+      <w:proofErr w:type="spellEnd"/>
+      <w:r>
+        <w:rPr>
+          <w:szCs w:val="32"/>
+        </w:rPr>
+        <w:t xml:space="preserve">, </w:t>
+      </w:r>
+      <w:proofErr w:type="spellStart"/>
+      <w:r>
+        <w:rPr>
+          <w:szCs w:val="32"/>
+        </w:rPr>
+        <w:t>dan</w:t>
+      </w:r>
+      <w:proofErr w:type="spellEnd"/>
+      <w:r>
+        <w:rPr>
+          <w:szCs w:val="32"/>
+        </w:rPr>
+        <w:t xml:space="preserve"> </w:t>
+      </w:r>
+      <w:r>
+        <w:rPr>
+          <w:szCs w:val="32"/>
+          <w:lang w:val="id-ID"/>
+        </w:rPr>
+        <w:t xml:space="preserve">mempermudah dalam penyampaian </w:t>
+      </w:r>
+      <w:proofErr w:type="spellStart"/>
+      <w:r>
+        <w:rPr>
+          <w:szCs w:val="32"/>
+        </w:rPr>
+        <w:t>serta</w:t>
+      </w:r>
+      <w:proofErr w:type="spellEnd"/>
+      <w:r>
+        <w:rPr>
+          <w:szCs w:val="32"/>
+          <w:lang w:val="id-ID"/>
+        </w:rPr>
+        <w:t xml:space="preserve"> </w:t>
+      </w:r>
+      <w:r>
+        <w:rPr>
+          <w:szCs w:val="32"/>
+          <w:lang w:val="id-ID"/>
+        </w:rPr>
+        <w:t xml:space="preserve">analisis suatu </w:t>
+      </w:r>
+      <w:r>
+        <w:rPr>
+          <w:szCs w:val="32"/>
+        </w:rPr>
+        <w:t xml:space="preserve">data </w:t>
+      </w:r>
+      <w:proofErr w:type="spellStart"/>
+      <w:r>
+        <w:rPr>
+          <w:szCs w:val="32"/>
+        </w:rPr>
+        <w:t>khusunya</w:t>
+      </w:r>
+      <w:proofErr w:type="spellEnd"/>
+      <w:r>
+        <w:rPr>
+          <w:szCs w:val="32"/>
+        </w:rPr>
+        <w:t xml:space="preserve"> </w:t>
+      </w:r>
+      <w:proofErr w:type="spellStart"/>
+      <w:r>
+        <w:rPr>
+          <w:szCs w:val="32"/>
+        </w:rPr>
+        <w:t>pada</w:t>
+      </w:r>
+      <w:proofErr w:type="spellEnd"/>
+      <w:r>
+        <w:rPr>
+          <w:szCs w:val="32"/>
+        </w:rPr>
+        <w:t xml:space="preserve"> data yang </w:t>
+      </w:r>
+      <w:proofErr w:type="spellStart"/>
+      <w:r>
+        <w:rPr>
+          <w:szCs w:val="32"/>
+        </w:rPr>
+        <w:t>bersifat</w:t>
+      </w:r>
+      <w:proofErr w:type="spellEnd"/>
+      <w:r>
+        <w:rPr>
+          <w:szCs w:val="32"/>
+        </w:rPr>
+        <w:t xml:space="preserve"> </w:t>
+      </w:r>
+      <w:r>
+        <w:rPr>
+          <w:i/>
+          <w:iCs/>
+          <w:szCs w:val="32"/>
+        </w:rPr>
+        <w:t>general.</w:t>
       </w:r>
     </w:p>
     <w:p>
@@ -3563,54 +5848,378 @@
           <w:lang w:val="id-ID"/>
         </w:rPr>
       </w:pPr>
-      <w:r>
-        <w:rPr>
-          <w:szCs w:val="32"/>
-          <w:lang w:val="en-ID"/>
-        </w:rPr>
-        <w:t xml:space="preserve">(Need to update) </w:t>
-      </w:r>
-      <w:r>
-        <w:rPr>
-          <w:szCs w:val="32"/>
-          <w:lang w:val="id-ID"/>
-        </w:rPr>
-        <w:t xml:space="preserve">Dalam pembangunan sistem ini digunakan pendekatan </w:t>
+      <w:proofErr w:type="spellStart"/>
+      <w:r>
+        <w:rPr>
+          <w:szCs w:val="32"/>
+        </w:rPr>
+        <w:t>Untuk</w:t>
+      </w:r>
+      <w:proofErr w:type="spellEnd"/>
+      <w:r>
+        <w:rPr>
+          <w:szCs w:val="32"/>
+        </w:rPr>
+        <w:t xml:space="preserve"> </w:t>
+      </w:r>
+      <w:proofErr w:type="spellStart"/>
+      <w:r>
+        <w:rPr>
+          <w:szCs w:val="32"/>
+        </w:rPr>
+        <w:t>membangun</w:t>
+      </w:r>
+      <w:proofErr w:type="spellEnd"/>
+      <w:r>
+        <w:rPr>
+          <w:szCs w:val="32"/>
+        </w:rPr>
+        <w:t xml:space="preserve"> </w:t>
+      </w:r>
+      <w:proofErr w:type="spellStart"/>
+      <w:r>
+        <w:rPr>
+          <w:szCs w:val="32"/>
+        </w:rPr>
+        <w:t>sistem</w:t>
+      </w:r>
+      <w:proofErr w:type="spellEnd"/>
+      <w:r>
+        <w:rPr>
+          <w:szCs w:val="32"/>
+        </w:rPr>
+        <w:t xml:space="preserve"> D2T yang </w:t>
+      </w:r>
+      <w:proofErr w:type="spellStart"/>
+      <w:r>
+        <w:rPr>
+          <w:szCs w:val="32"/>
+        </w:rPr>
+        <w:t>dapat</w:t>
+      </w:r>
+      <w:proofErr w:type="spellEnd"/>
+      <w:r>
+        <w:rPr>
+          <w:szCs w:val="32"/>
+        </w:rPr>
+        <w:t xml:space="preserve"> </w:t>
+      </w:r>
+      <w:proofErr w:type="spellStart"/>
+      <w:r>
+        <w:rPr>
+          <w:szCs w:val="32"/>
+        </w:rPr>
+        <w:t>menerima</w:t>
+      </w:r>
+      <w:proofErr w:type="spellEnd"/>
+      <w:r>
+        <w:rPr>
+          <w:szCs w:val="32"/>
+        </w:rPr>
+        <w:t xml:space="preserve"> </w:t>
+      </w:r>
+      <w:proofErr w:type="spellStart"/>
+      <w:r>
+        <w:rPr>
+          <w:szCs w:val="32"/>
+        </w:rPr>
+        <w:t>masukan</w:t>
+      </w:r>
+      <w:proofErr w:type="spellEnd"/>
+      <w:r>
+        <w:rPr>
+          <w:szCs w:val="32"/>
+        </w:rPr>
+        <w:t xml:space="preserve"> data </w:t>
       </w:r>
       <w:r>
         <w:rPr>
           <w:i/>
-          <w:szCs w:val="32"/>
-          <w:lang w:val="id-ID"/>
-        </w:rPr>
-        <w:t>time-</w:t>
-      </w:r>
-      <w:r>
-        <w:rPr>
-          <w:szCs w:val="32"/>
-          <w:lang w:val="id-ID"/>
-        </w:rPr>
-        <w:t>series</w:t>
-      </w:r>
-      <w:r>
-        <w:rPr>
-          <w:szCs w:val="32"/>
-          <w:lang w:val="id-ID"/>
-        </w:rPr>
-        <w:t xml:space="preserve"> </w:t>
-      </w:r>
-      <w:r>
-        <w:rPr>
-          <w:szCs w:val="32"/>
-          <w:lang w:val="id-ID"/>
-        </w:rPr>
-        <w:t xml:space="preserve">untuk mempermudah dalam analisis data, </w:t>
-      </w:r>
-      <w:proofErr w:type="spellStart"/>
-      <w:r>
-        <w:rPr>
-          <w:szCs w:val="32"/>
-          <w:lang w:val="en-ID"/>
+          <w:iCs/>
+          <w:szCs w:val="32"/>
+        </w:rPr>
+        <w:t>general</w:t>
+      </w:r>
+      <w:r>
+        <w:rPr>
+          <w:szCs w:val="32"/>
+        </w:rPr>
+        <w:t xml:space="preserve">, </w:t>
+      </w:r>
+      <w:proofErr w:type="spellStart"/>
+      <w:r>
+        <w:rPr>
+          <w:szCs w:val="32"/>
+        </w:rPr>
+        <w:t>maka</w:t>
+      </w:r>
+      <w:proofErr w:type="spellEnd"/>
+      <w:r>
+        <w:rPr>
+          <w:szCs w:val="32"/>
+        </w:rPr>
+        <w:t xml:space="preserve"> </w:t>
+      </w:r>
+      <w:proofErr w:type="spellStart"/>
+      <w:r>
+        <w:rPr>
+          <w:szCs w:val="32"/>
+        </w:rPr>
+        <w:t>digunakan</w:t>
+      </w:r>
+      <w:proofErr w:type="spellEnd"/>
+      <w:r>
+        <w:rPr>
+          <w:szCs w:val="32"/>
+        </w:rPr>
+        <w:t xml:space="preserve"> </w:t>
+      </w:r>
+      <w:proofErr w:type="spellStart"/>
+      <w:r>
+        <w:rPr>
+          <w:szCs w:val="32"/>
+        </w:rPr>
+        <w:t>beberapa</w:t>
+      </w:r>
+      <w:proofErr w:type="spellEnd"/>
+      <w:r>
+        <w:rPr>
+          <w:szCs w:val="32"/>
+        </w:rPr>
+        <w:t xml:space="preserve"> </w:t>
+      </w:r>
+      <w:proofErr w:type="spellStart"/>
+      <w:r>
+        <w:rPr>
+          <w:szCs w:val="32"/>
+        </w:rPr>
+        <w:t>penerapan</w:t>
+      </w:r>
+      <w:proofErr w:type="spellEnd"/>
+      <w:r>
+        <w:rPr>
+          <w:szCs w:val="32"/>
+        </w:rPr>
+        <w:t xml:space="preserve"> </w:t>
+      </w:r>
+      <w:r>
+        <w:rPr>
+          <w:i/>
+          <w:iCs/>
+          <w:szCs w:val="32"/>
+        </w:rPr>
+        <w:t>Machine Learning</w:t>
+      </w:r>
+      <w:r>
+        <w:rPr>
+          <w:szCs w:val="32"/>
+        </w:rPr>
+        <w:t xml:space="preserve"> </w:t>
+      </w:r>
+      <w:proofErr w:type="spellStart"/>
+      <w:r>
+        <w:rPr>
+          <w:szCs w:val="32"/>
+        </w:rPr>
+        <w:t>seperti</w:t>
+      </w:r>
+      <w:proofErr w:type="spellEnd"/>
+      <w:r>
+        <w:rPr>
+          <w:szCs w:val="32"/>
+        </w:rPr>
+        <w:t xml:space="preserve">, </w:t>
+      </w:r>
+      <w:r>
+        <w:rPr>
+          <w:i/>
+          <w:iCs/>
+          <w:szCs w:val="32"/>
+        </w:rPr>
+        <w:t>Time-Series</w:t>
+      </w:r>
+      <w:r>
+        <w:rPr>
+          <w:i/>
+          <w:iCs/>
+          <w:szCs w:val="32"/>
+        </w:rPr>
+        <w:t xml:space="preserve"> Analysis</w:t>
+      </w:r>
+      <w:r>
+        <w:rPr>
+          <w:i/>
+          <w:iCs/>
+          <w:szCs w:val="32"/>
+        </w:rPr>
+        <w:t>, Exponential Sm</w:t>
+      </w:r>
+      <w:r>
+        <w:rPr>
+          <w:i/>
+          <w:iCs/>
+          <w:szCs w:val="32"/>
+        </w:rPr>
+        <w:t>oothing, Linear Regression</w:t>
+      </w:r>
+      <w:r>
+        <w:rPr>
+          <w:szCs w:val="32"/>
+        </w:rPr>
+        <w:t xml:space="preserve">, </w:t>
+      </w:r>
+      <w:r>
+        <w:rPr>
+          <w:i/>
+          <w:iCs/>
+          <w:szCs w:val="32"/>
+        </w:rPr>
+        <w:t>Knuth Morris Pratt</w:t>
+      </w:r>
+      <w:r>
+        <w:rPr>
+          <w:szCs w:val="32"/>
+        </w:rPr>
+        <w:t xml:space="preserve"> (KMP), </w:t>
+      </w:r>
+      <w:proofErr w:type="spellStart"/>
+      <w:r>
+        <w:rPr>
+          <w:szCs w:val="32"/>
+        </w:rPr>
+        <w:t>dan</w:t>
+      </w:r>
+      <w:proofErr w:type="spellEnd"/>
+      <w:r>
+        <w:rPr>
+          <w:szCs w:val="32"/>
+        </w:rPr>
+        <w:t xml:space="preserve"> </w:t>
+      </w:r>
+      <w:proofErr w:type="spellStart"/>
+      <w:r>
+        <w:rPr>
+          <w:szCs w:val="32"/>
+        </w:rPr>
+        <w:t>metode</w:t>
+      </w:r>
+      <w:proofErr w:type="spellEnd"/>
+      <w:r>
+        <w:rPr>
+          <w:szCs w:val="32"/>
+        </w:rPr>
+        <w:t xml:space="preserve"> </w:t>
+      </w:r>
+      <w:proofErr w:type="spellStart"/>
+      <w:r>
+        <w:rPr>
+          <w:szCs w:val="32"/>
+        </w:rPr>
+        <w:t>lainnya</w:t>
+      </w:r>
+      <w:proofErr w:type="spellEnd"/>
+      <w:r>
+        <w:rPr>
+          <w:szCs w:val="32"/>
+        </w:rPr>
+        <w:t xml:space="preserve"> </w:t>
+      </w:r>
+      <w:proofErr w:type="spellStart"/>
+      <w:r>
+        <w:rPr>
+          <w:szCs w:val="32"/>
+        </w:rPr>
+        <w:t>seperti</w:t>
+      </w:r>
+      <w:proofErr w:type="spellEnd"/>
+      <w:r>
+        <w:rPr>
+          <w:szCs w:val="32"/>
+        </w:rPr>
+        <w:t xml:space="preserve"> </w:t>
+      </w:r>
+      <w:r>
+        <w:rPr>
+          <w:i/>
+          <w:iCs/>
+          <w:szCs w:val="32"/>
+        </w:rPr>
+        <w:t xml:space="preserve">Fuzzy Membership Function </w:t>
+      </w:r>
+      <w:proofErr w:type="spellStart"/>
+      <w:r>
+        <w:rPr>
+          <w:szCs w:val="32"/>
+        </w:rPr>
+        <w:t>dalam</w:t>
+      </w:r>
+      <w:proofErr w:type="spellEnd"/>
+      <w:r>
+        <w:rPr>
+          <w:szCs w:val="32"/>
+        </w:rPr>
+        <w:t xml:space="preserve"> </w:t>
+      </w:r>
+      <w:proofErr w:type="spellStart"/>
+      <w:r>
+        <w:rPr>
+          <w:szCs w:val="32"/>
+        </w:rPr>
+        <w:t>menginterpretasikan</w:t>
+      </w:r>
+      <w:proofErr w:type="spellEnd"/>
+      <w:r>
+        <w:rPr>
+          <w:szCs w:val="32"/>
+        </w:rPr>
+        <w:t xml:space="preserve"> data </w:t>
+      </w:r>
+      <w:proofErr w:type="spellStart"/>
+      <w:r>
+        <w:rPr>
+          <w:szCs w:val="32"/>
+        </w:rPr>
+        <w:t>masukan</w:t>
+      </w:r>
+      <w:proofErr w:type="spellEnd"/>
+      <w:r>
+        <w:rPr>
+          <w:szCs w:val="32"/>
+        </w:rPr>
+        <w:t xml:space="preserve">. </w:t>
+      </w:r>
+      <w:proofErr w:type="spellStart"/>
+      <w:r>
+        <w:rPr>
+          <w:szCs w:val="32"/>
+        </w:rPr>
+        <w:t>Selain</w:t>
+      </w:r>
+      <w:proofErr w:type="spellEnd"/>
+      <w:r>
+        <w:rPr>
+          <w:szCs w:val="32"/>
+        </w:rPr>
+        <w:t xml:space="preserve"> </w:t>
+      </w:r>
+      <w:proofErr w:type="spellStart"/>
+      <w:r>
+        <w:rPr>
+          <w:szCs w:val="32"/>
+        </w:rPr>
+        <w:t>itu</w:t>
+      </w:r>
+      <w:proofErr w:type="spellEnd"/>
+      <w:r>
+        <w:rPr>
+          <w:szCs w:val="32"/>
+        </w:rPr>
+        <w:t xml:space="preserve">, </w:t>
+      </w:r>
+      <w:proofErr w:type="spellStart"/>
+      <w:r>
+        <w:rPr>
+          <w:szCs w:val="32"/>
         </w:rPr>
         <w:t>untuk</w:t>
       </w:r>
@@ -3618,31 +6227,92 @@
       <w:r>
         <w:rPr>
           <w:szCs w:val="32"/>
-          <w:lang w:val="en-ID"/>
-        </w:rPr>
-        <w:t xml:space="preserve"> </w:t>
-      </w:r>
-      <w:r>
-        <w:rPr>
-          <w:szCs w:val="32"/>
-          <w:lang w:val="id-ID"/>
-        </w:rPr>
-        <w:t xml:space="preserve">dan juga menggunakan model </w:t>
+        </w:rPr>
+        <w:t xml:space="preserve"> </w:t>
+      </w:r>
+      <w:proofErr w:type="spellStart"/>
+      <w:r>
+        <w:rPr>
+          <w:szCs w:val="32"/>
+        </w:rPr>
+        <w:t>mengefisienkan</w:t>
+      </w:r>
+      <w:proofErr w:type="spellEnd"/>
+      <w:r>
+        <w:rPr>
+          <w:szCs w:val="32"/>
+        </w:rPr>
+        <w:t xml:space="preserve"> </w:t>
       </w:r>
       <w:r>
         <w:rPr>
           <w:i/>
-          <w:szCs w:val="32"/>
-          <w:lang w:val="id-ID"/>
-        </w:rPr>
-        <w:t>Autoregresif Integrated Moving Average</w:t>
-      </w:r>
-      <w:r>
-        <w:rPr>
-          <w:szCs w:val="32"/>
-          <w:lang w:val="id-ID"/>
-        </w:rPr>
-        <w:t xml:space="preserve"> (ARIMA) dalam menentukan hasil prediksi. Selain itu juga untuk mempersingkat waktu pembangunan maka digunakan beberapa package yang sudah tersedia dalam R, sehingga waktu pengembangan dapat dipersingkat.</w:t>
+          <w:iCs/>
+          <w:szCs w:val="32"/>
+        </w:rPr>
+        <w:t>Development Time</w:t>
+      </w:r>
+      <w:r>
+        <w:rPr>
+          <w:szCs w:val="32"/>
+        </w:rPr>
+        <w:t xml:space="preserve">, </w:t>
+      </w:r>
+      <w:proofErr w:type="spellStart"/>
+      <w:r>
+        <w:rPr>
+          <w:szCs w:val="32"/>
+        </w:rPr>
+        <w:t>penulis</w:t>
+      </w:r>
+      <w:proofErr w:type="spellEnd"/>
+      <w:r>
+        <w:rPr>
+          <w:szCs w:val="32"/>
+        </w:rPr>
+        <w:t xml:space="preserve"> </w:t>
+      </w:r>
+      <w:proofErr w:type="spellStart"/>
+      <w:r>
+        <w:rPr>
+          <w:szCs w:val="32"/>
+        </w:rPr>
+        <w:t>menggunakan</w:t>
+      </w:r>
+      <w:proofErr w:type="spellEnd"/>
+      <w:r>
+        <w:rPr>
+          <w:szCs w:val="32"/>
+        </w:rPr>
+        <w:t xml:space="preserve"> package yang </w:t>
+      </w:r>
+      <w:proofErr w:type="spellStart"/>
+      <w:r>
+        <w:rPr>
+          <w:szCs w:val="32"/>
+        </w:rPr>
+        <w:t>tersedia</w:t>
+      </w:r>
+      <w:proofErr w:type="spellEnd"/>
+      <w:r>
+        <w:rPr>
+          <w:szCs w:val="32"/>
+        </w:rPr>
+        <w:t xml:space="preserve"> </w:t>
+      </w:r>
+      <w:proofErr w:type="spellStart"/>
+      <w:r>
+        <w:rPr>
+          <w:szCs w:val="32"/>
+        </w:rPr>
+        <w:t>dalam</w:t>
+      </w:r>
+      <w:proofErr w:type="spellEnd"/>
+      <w:r>
+        <w:rPr>
+          <w:szCs w:val="32"/>
+        </w:rPr>
+        <w:t xml:space="preserve"> R. </w:t>
       </w:r>
     </w:p>
     <w:p>
@@ -4380,6 +7050,16 @@
     </w:p>
     <w:p>
       <w:pPr>
+        <w:spacing w:after="0" w:line="360" w:lineRule="auto"/>
+        <w:ind w:left="360"/>
+        <w:jc w:val="both"/>
+        <w:rPr>
+          <w:szCs w:val="32"/>
+        </w:rPr>
+      </w:pPr>
+    </w:p>
+    <w:p>
+      <w:pPr>
         <w:pStyle w:val="ListParagraph"/>
         <w:numPr>
           <w:ilvl w:val="1"/>
@@ -4397,7 +7077,6 @@
           <w:b/>
           <w:szCs w:val="32"/>
         </w:rPr>
-        <w:lastRenderedPageBreak/>
         <w:t xml:space="preserve">      </w:t>
       </w:r>
       <w:proofErr w:type="spellStart"/>
@@ -5305,6 +7984,7 @@
           <w:szCs w:val="32"/>
           <w:lang w:val="id-ID"/>
         </w:rPr>
+        <w:lastRenderedPageBreak/>
         <w:t xml:space="preserve">Dapat menjadi salah satu referensi dalam pembangunan sistem </w:t>
       </w:r>
       <w:r>
@@ -5729,7 +8409,10 @@
         <w:spacing w:after="0" w:line="360" w:lineRule="auto"/>
         <w:jc w:val="both"/>
         <w:rPr>
-          <w:szCs w:val="32"/>
+          <w:i/>
+          <w:iCs/>
+          <w:szCs w:val="32"/>
+          <w:lang w:val="id-ID"/>
         </w:rPr>
       </w:pPr>
       <w:r>
@@ -5770,21 +8453,31 @@
         <w:rPr>
           <w:szCs w:val="32"/>
         </w:rPr>
+        <w:t>untuk</w:t>
+      </w:r>
+      <w:proofErr w:type="spellEnd"/>
+      <w:r>
+        <w:rPr>
+          <w:szCs w:val="32"/>
+        </w:rPr>
+        <w:t xml:space="preserve"> data </w:t>
+      </w:r>
+      <w:r>
+        <w:rPr>
+          <w:i/>
+          <w:iCs/>
+          <w:szCs w:val="32"/>
+        </w:rPr>
+        <w:t xml:space="preserve">general </w:t>
+      </w:r>
+      <w:bookmarkStart w:id="0" w:name="_GoBack"/>
+      <w:bookmarkEnd w:id="0"/>
+      <w:proofErr w:type="spellStart"/>
+      <w:r>
+        <w:rPr>
+          <w:szCs w:val="32"/>
+        </w:rPr>
         <w:t>ini</w:t>
-      </w:r>
-      <w:proofErr w:type="spellEnd"/>
-      <w:r>
-        <w:rPr>
-          <w:szCs w:val="32"/>
-        </w:rPr>
-        <w:t xml:space="preserve"> </w:t>
-      </w:r>
-      <w:proofErr w:type="spellStart"/>
-      <w:r>
-        <w:rPr>
-          <w:szCs w:val="32"/>
-        </w:rPr>
-        <w:t>hanya</w:t>
       </w:r>
       <w:proofErr w:type="spellEnd"/>
       <w:r>
@@ -5861,28 +8554,11 @@
         <w:spacing w:after="0" w:line="360" w:lineRule="auto"/>
         <w:jc w:val="both"/>
         <w:rPr>
-          <w:szCs w:val="32"/>
-        </w:rPr>
-      </w:pPr>
-    </w:p>
-    <w:p>
-      <w:pPr>
-        <w:rPr>
           <w:i/>
           <w:iCs/>
           <w:szCs w:val="32"/>
-          <w:lang w:val="id-ID"/>
-        </w:rPr>
-      </w:pPr>
-      <w:r>
-        <w:rPr>
-          <w:i/>
-          <w:iCs/>
-          <w:szCs w:val="32"/>
-          <w:lang w:val="id-ID"/>
-        </w:rPr>
-        <w:br w:type="page"/>
-      </w:r>
+        </w:rPr>
+      </w:pPr>
     </w:p>
     <w:p>
       <w:pPr>
@@ -5904,7 +8580,6 @@
           <w:szCs w:val="32"/>
           <w:lang w:val="id-ID"/>
         </w:rPr>
-        <w:lastRenderedPageBreak/>
         <w:t xml:space="preserve">      </w:t>
       </w:r>
       <w:proofErr w:type="spellStart"/>
@@ -6389,24 +9064,30 @@
           <w:szCs w:val="24"/>
           <w:lang w:val="id-ID"/>
         </w:rPr>
-        <w:t>pengembangan model, implementasi sistem, eksperimen</w:t>
+        <w:t xml:space="preserve">pengembangan model, </w:t>
       </w:r>
       <w:r>
         <w:rPr>
           <w:rFonts w:cs="Times New Roman"/>
           <w:szCs w:val="24"/>
-          <w:lang w:val="en-ID"/>
-        </w:rPr>
-        <w:t xml:space="preserve"> </w:t>
-      </w:r>
-      <w:r>
+          <w:lang w:val="id-ID"/>
+        </w:rPr>
+        <w:t>implementasi sistem, desain eksperimen, dan hasil dan analisa hasil eksperimen.</w:t>
+      </w:r>
+    </w:p>
+    <w:p>
+      <w:pPr>
+        <w:autoSpaceDE w:val="0"/>
+        <w:autoSpaceDN w:val="0"/>
+        <w:adjustRightInd w:val="0"/>
+        <w:spacing w:after="0" w:line="360" w:lineRule="auto"/>
+        <w:ind w:left="360"/>
+        <w:jc w:val="both"/>
         <w:rPr>
           <w:rFonts w:cs="Times New Roman"/>
           <w:szCs w:val="24"/>
-          <w:lang w:val="id-ID"/>
-        </w:rPr>
-        <w:t>dan hasil eksperimen.</w:t>
-      </w:r>
+        </w:rPr>
+      </w:pPr>
     </w:p>
     <w:p>
       <w:pPr>
@@ -6431,6 +9112,7 @@
           <w:szCs w:val="24"/>
           <w:lang w:val="id-ID"/>
         </w:rPr>
+        <w:lastRenderedPageBreak/>
         <w:t>BAB V KESIMPULAN DAN SARAN</w:t>
       </w:r>
     </w:p>
@@ -6548,8 +9230,8 @@
 </file>
 
 <file path=word/numbering.xml><?xml version="1.0" encoding="utf-8"?>
-<w:numbering xmlns:wpc="http://schemas.microsoft.com/office/word/2010/wordprocessingCanvas" xmlns:mc="http://schemas.openxmlformats.org/markup-compatibility/2006" xmlns:o="urn:schemas-microsoft-com:office:office" xmlns:r="http://schemas.openxmlformats.org/officeDocument/2006/relationships" xmlns:m="http://schemas.openxmlformats.org/officeDocument/2006/math" xmlns:v="urn:schemas-microsoft-com:vml" xmlns:wp14="http://schemas.microsoft.com/office/word/2010/wordprocessingDrawing" xmlns:wp="http://schemas.openxmlformats.org/drawingml/2006/wordprocessingDrawing" xmlns:w10="urn:schemas-microsoft-com:office:word" xmlns:w="http://schemas.openxmlformats.org/wordprocessingml/2006/main" xmlns:w14="http://schemas.microsoft.com/office/word/2010/wordml" xmlns:w15="http://schemas.microsoft.com/office/word/2012/wordml" xmlns:wpg="http://schemas.microsoft.com/office/word/2010/wordprocessingGroup" xmlns:wpi="http://schemas.microsoft.com/office/word/2010/wordprocessingInk" xmlns:wne="http://schemas.microsoft.com/office/word/2006/wordml" xmlns:wps="http://schemas.microsoft.com/office/word/2010/wordprocessingShape" mc:Ignorable="w14 w15 wp14">
-  <w:abstractNum w:abstractNumId="0">
+<w:numbering xmlns:wpc="http://schemas.microsoft.com/office/word/2010/wordprocessingCanvas" xmlns:cx="http://schemas.microsoft.com/office/drawing/2014/chartex" xmlns:cx1="http://schemas.microsoft.com/office/drawing/2015/9/8/chartex" xmlns:mc="http://schemas.openxmlformats.org/markup-compatibility/2006" xmlns:o="urn:schemas-microsoft-com:office:office" xmlns:r="http://schemas.openxmlformats.org/officeDocument/2006/relationships" xmlns:m="http://schemas.openxmlformats.org/officeDocument/2006/math" xmlns:v="urn:schemas-microsoft-com:vml" xmlns:wp14="http://schemas.microsoft.com/office/word/2010/wordprocessingDrawing" xmlns:wp="http://schemas.openxmlformats.org/drawingml/2006/wordprocessingDrawing" xmlns:w10="urn:schemas-microsoft-com:office:word" xmlns:w="http://schemas.openxmlformats.org/wordprocessingml/2006/main" xmlns:w14="http://schemas.microsoft.com/office/word/2010/wordml" xmlns:w15="http://schemas.microsoft.com/office/word/2012/wordml" xmlns:w16se="http://schemas.microsoft.com/office/word/2015/wordml/symex" xmlns:wpg="http://schemas.microsoft.com/office/word/2010/wordprocessingGroup" xmlns:wpi="http://schemas.microsoft.com/office/word/2010/wordprocessingInk" xmlns:wne="http://schemas.microsoft.com/office/word/2006/wordml" xmlns:wps="http://schemas.microsoft.com/office/word/2010/wordprocessingShape" mc:Ignorable="w14 w15 w16se wp14">
+  <w:abstractNum w:abstractNumId="0" w15:restartNumberingAfterBreak="0">
     <w:nsid w:val="076A2C25"/>
     <w:multiLevelType w:val="multilevel"/>
     <w:tmpl w:val="AA6C9B72"/>
@@ -6662,7 +9344,7 @@
       </w:rPr>
     </w:lvl>
   </w:abstractNum>
-  <w:abstractNum w:abstractNumId="1">
+  <w:abstractNum w:abstractNumId="1" w15:restartNumberingAfterBreak="0">
     <w:nsid w:val="15D128C6"/>
     <w:multiLevelType w:val="hybridMultilevel"/>
     <w:tmpl w:val="5CB2A5A8"/>
@@ -6751,7 +9433,7 @@
       </w:pPr>
     </w:lvl>
   </w:abstractNum>
-  <w:abstractNum w:abstractNumId="2">
+  <w:abstractNum w:abstractNumId="2" w15:restartNumberingAfterBreak="0">
     <w:nsid w:val="2A3D1E47"/>
     <w:multiLevelType w:val="multilevel"/>
     <w:tmpl w:val="888CEADC"/>
@@ -6864,7 +9546,7 @@
       </w:rPr>
     </w:lvl>
   </w:abstractNum>
-  <w:abstractNum w:abstractNumId="3">
+  <w:abstractNum w:abstractNumId="3" w15:restartNumberingAfterBreak="0">
     <w:nsid w:val="2FC5680D"/>
     <w:multiLevelType w:val="hybridMultilevel"/>
     <w:tmpl w:val="69A2F9D0"/>
@@ -6954,7 +9636,7 @@
       </w:pPr>
     </w:lvl>
   </w:abstractNum>
-  <w:abstractNum w:abstractNumId="4">
+  <w:abstractNum w:abstractNumId="4" w15:restartNumberingAfterBreak="0">
     <w:nsid w:val="3AE653B5"/>
     <w:multiLevelType w:val="multilevel"/>
     <w:tmpl w:val="05FCCFE0"/>
@@ -7067,7 +9749,7 @@
       </w:rPr>
     </w:lvl>
   </w:abstractNum>
-  <w:abstractNum w:abstractNumId="5">
+  <w:abstractNum w:abstractNumId="5" w15:restartNumberingAfterBreak="0">
     <w:nsid w:val="4CD72214"/>
     <w:multiLevelType w:val="hybridMultilevel"/>
     <w:tmpl w:val="FE1E91D8"/>
@@ -7156,7 +9838,7 @@
       </w:pPr>
     </w:lvl>
   </w:abstractNum>
-  <w:abstractNum w:abstractNumId="6">
+  <w:abstractNum w:abstractNumId="6" w15:restartNumberingAfterBreak="0">
     <w:nsid w:val="5E052020"/>
     <w:multiLevelType w:val="multilevel"/>
     <w:tmpl w:val="4176BD80"/>
@@ -7269,7 +9951,7 @@
       </w:rPr>
     </w:lvl>
   </w:abstractNum>
-  <w:abstractNum w:abstractNumId="7">
+  <w:abstractNum w:abstractNumId="7" w15:restartNumberingAfterBreak="0">
     <w:nsid w:val="61886441"/>
     <w:multiLevelType w:val="hybridMultilevel"/>
     <w:tmpl w:val="E1C49D12"/>
@@ -7358,7 +10040,7 @@
       </w:pPr>
     </w:lvl>
   </w:abstractNum>
-  <w:abstractNum w:abstractNumId="8">
+  <w:abstractNum w:abstractNumId="8" w15:restartNumberingAfterBreak="0">
     <w:nsid w:val="769E4F4F"/>
     <w:multiLevelType w:val="multilevel"/>
     <w:tmpl w:val="EFECDA50"/>
@@ -7447,7 +10129,7 @@
       </w:pPr>
     </w:lvl>
   </w:abstractNum>
-  <w:abstractNum w:abstractNumId="9">
+  <w:abstractNum w:abstractNumId="9" w15:restartNumberingAfterBreak="0">
     <w:nsid w:val="76B665EA"/>
     <w:multiLevelType w:val="multilevel"/>
     <w:tmpl w:val="EFECDA50"/>
@@ -7536,7 +10218,7 @@
       </w:pPr>
     </w:lvl>
   </w:abstractNum>
-  <w:abstractNum w:abstractNumId="10">
+  <w:abstractNum w:abstractNumId="10" w15:restartNumberingAfterBreak="0">
     <w:nsid w:val="78523AE7"/>
     <w:multiLevelType w:val="hybridMultilevel"/>
     <w:tmpl w:val="EFECDA50"/>
@@ -7662,7 +10344,7 @@
 </file>
 
 <file path=word/styles.xml><?xml version="1.0" encoding="utf-8"?>
-<w:styles xmlns:mc="http://schemas.openxmlformats.org/markup-compatibility/2006" xmlns:r="http://schemas.openxmlformats.org/officeDocument/2006/relationships" xmlns:w="http://schemas.openxmlformats.org/wordprocessingml/2006/main" xmlns:w14="http://schemas.microsoft.com/office/word/2010/wordml" xmlns:w15="http://schemas.microsoft.com/office/word/2012/wordml" mc:Ignorable="w14 w15">
+<w:styles xmlns:mc="http://schemas.openxmlformats.org/markup-compatibility/2006" xmlns:r="http://schemas.openxmlformats.org/officeDocument/2006/relationships" xmlns:w="http://schemas.openxmlformats.org/wordprocessingml/2006/main" xmlns:w14="http://schemas.microsoft.com/office/word/2010/wordml" xmlns:w15="http://schemas.microsoft.com/office/word/2012/wordml" xmlns:w16se="http://schemas.microsoft.com/office/word/2015/wordml/symex" mc:Ignorable="w14 w15 w16se">
   <w:docDefaults>
     <w:rPrDefault>
       <w:rPr>
@@ -8362,7 +11044,7 @@
 </file>
 
 <file path=customXml/itemProps1.xml><?xml version="1.0" encoding="utf-8"?>
-<ds:datastoreItem xmlns:ds="http://schemas.openxmlformats.org/officeDocument/2006/customXml" ds:itemID="{D2C0BFA4-8AFB-4EFA-A86B-109A817AF8BE}">
+<ds:datastoreItem xmlns:ds="http://schemas.openxmlformats.org/officeDocument/2006/customXml" ds:itemID="{49F38222-C6C2-4BB7-BA25-6ACC72E7307E}">
   <ds:schemaRefs>
     <ds:schemaRef ds:uri="http://schemas.openxmlformats.org/officeDocument/2006/bibliography"/>
   </ds:schemaRefs>

</xml_diff>